<commit_message>
Added outline to engineering journal
</commit_message>
<xml_diff>
--- a/doc/Engineering Documentation.docx
+++ b/doc/Engineering Documentation.docx
@@ -2,6 +2,1509 @@
 <file path=word/document.xml><?xml version="1.0" encoding="utf-8"?>
 <w:document xmlns:wpc="http://schemas.microsoft.com/office/word/2010/wordprocessingCanvas" xmlns:cx="http://schemas.microsoft.com/office/drawing/2014/chartex" xmlns:cx1="http://schemas.microsoft.com/office/drawing/2015/9/8/chartex" xmlns:cx2="http://schemas.microsoft.com/office/drawing/2015/10/21/chartex" xmlns:cx3="http://schemas.microsoft.com/office/drawing/2016/5/9/chartex" xmlns:cx4="http://schemas.microsoft.com/office/drawing/2016/5/10/chartex" xmlns:cx5="http://schemas.microsoft.com/office/drawing/2016/5/11/chartex" xmlns:cx6="http://schemas.microsoft.com/office/drawing/2016/5/12/chartex" xmlns:cx7="http://schemas.microsoft.com/office/drawing/2016/5/13/chartex" xmlns:cx8="http://schemas.microsoft.com/office/drawing/2016/5/14/chartex" xmlns:mc="http://schemas.openxmlformats.org/markup-compatibility/2006" xmlns:aink="http://schemas.microsoft.com/office/drawing/2016/ink" xmlns:am3d="http://schemas.microsoft.com/office/drawing/2017/model3d" xmlns:o="urn:schemas-microsoft-com:office:office" xmlns:oel="http://schemas.microsoft.com/office/2019/extlst" xmlns:r="http://schemas.openxmlformats.org/officeDocument/2006/relationships" xmlns:m="http://schemas.openxmlformats.org/officeDocument/2006/math" xmlns:v="urn:schemas-microsoft-com:vml" xmlns:wp14="http://schemas.microsoft.com/office/word/2010/wordprocessingDrawing" xmlns:wp="http://schemas.openxmlformats.org/drawingml/2006/wordprocessingDrawing" xmlns:w10="urn:schemas-microsoft-com:office:word" xmlns:w="http://schemas.openxmlformats.org/wordprocessingml/2006/main" xmlns:w14="http://schemas.microsoft.com/office/word/2010/wordml" xmlns:w15="http://schemas.microsoft.com/office/word/2012/wordml" xmlns:w16cex="http://schemas.microsoft.com/office/word/2018/wordml/cex" xmlns:w16cid="http://schemas.microsoft.com/office/word/2016/wordml/cid" xmlns:w16="http://schemas.microsoft.com/office/word/2018/wordml" xmlns:w16du="http://schemas.microsoft.com/office/word/2023/wordml/word16du" xmlns:w16sdtdh="http://schemas.microsoft.com/office/word/2020/wordml/sdtdatahash" xmlns:w16se="http://schemas.microsoft.com/office/word/2015/wordml/symex" xmlns:wpg="http://schemas.microsoft.com/office/word/2010/wordprocessingGroup" xmlns:wpi="http://schemas.microsoft.com/office/word/2010/wordprocessingInk" xmlns:wne="http://schemas.microsoft.com/office/word/2006/wordml" xmlns:wps="http://schemas.microsoft.com/office/word/2010/wordprocessingShape" mc:Ignorable="w14 w15 w16se w16cid w16 w16cex w16sdtdh w16du wp14">
   <w:body>
+    <w:sdt>
+      <w:sdtPr>
+        <w:id w:val="-1075200314"/>
+        <w:docPartObj>
+          <w:docPartGallery w:val="Cover Pages"/>
+          <w:docPartUnique/>
+        </w:docPartObj>
+      </w:sdtPr>
+      <w:sdtEndPr/>
+      <w:sdtContent>
+        <w:p>
+          <w:r>
+            <w:rPr>
+              <w:noProof/>
+            </w:rPr>
+            <mc:AlternateContent>
+              <mc:Choice Requires="wpg">
+                <w:drawing>
+                  <wp:anchor distT="0" distB="0" distL="114300" distR="114300" simplePos="0" relativeHeight="251658242" behindDoc="0" locked="0" layoutInCell="1" allowOverlap="1" wp14:anchorId="53E3DA5C" wp14:editId="673CCEF7">
+                    <wp:simplePos x="0" y="0"/>
+                    <wp:positionH relativeFrom="page">
+                      <wp:align>center</wp:align>
+                    </wp:positionH>
+                    <mc:AlternateContent>
+                      <mc:Choice Requires="wp14">
+                        <wp:positionV relativeFrom="page">
+                          <wp14:pctPosVOffset>2300</wp14:pctPosVOffset>
+                        </wp:positionV>
+                      </mc:Choice>
+                      <mc:Fallback>
+                        <wp:positionV relativeFrom="page">
+                          <wp:posOffset>245745</wp:posOffset>
+                        </wp:positionV>
+                      </mc:Fallback>
+                    </mc:AlternateContent>
+                    <wp:extent cx="7315200" cy="1215391"/>
+                    <wp:effectExtent l="0" t="0" r="1270" b="1905"/>
+                    <wp:wrapNone/>
+                    <wp:docPr id="149" name="Group 157"/>
+                    <wp:cNvGraphicFramePr/>
+                    <a:graphic xmlns:a="http://schemas.openxmlformats.org/drawingml/2006/main">
+                      <a:graphicData uri="http://schemas.microsoft.com/office/word/2010/wordprocessingGroup">
+                        <wpg:wgp>
+                          <wpg:cNvGrpSpPr/>
+                          <wpg:grpSpPr>
+                            <a:xfrm>
+                              <a:off x="0" y="0"/>
+                              <a:ext cx="7315200" cy="1215391"/>
+                              <a:chOff x="0" y="-1"/>
+                              <a:chExt cx="7315200" cy="1216153"/>
+                            </a:xfrm>
+                          </wpg:grpSpPr>
+                          <wps:wsp>
+                            <wps:cNvPr id="150" name="Rectangle 51"/>
+                            <wps:cNvSpPr/>
+                            <wps:spPr>
+                              <a:xfrm>
+                                <a:off x="0" y="-1"/>
+                                <a:ext cx="7315200" cy="1130373"/>
+                              </a:xfrm>
+                              <a:custGeom>
+                                <a:avLst/>
+                                <a:gdLst>
+                                  <a:gd name="connsiteX0" fmla="*/ 0 w 7312660"/>
+                                  <a:gd name="connsiteY0" fmla="*/ 0 h 1215390"/>
+                                  <a:gd name="connsiteX1" fmla="*/ 7312660 w 7312660"/>
+                                  <a:gd name="connsiteY1" fmla="*/ 0 h 1215390"/>
+                                  <a:gd name="connsiteX2" fmla="*/ 7312660 w 7312660"/>
+                                  <a:gd name="connsiteY2" fmla="*/ 1215390 h 1215390"/>
+                                  <a:gd name="connsiteX3" fmla="*/ 0 w 7312660"/>
+                                  <a:gd name="connsiteY3" fmla="*/ 1215390 h 1215390"/>
+                                  <a:gd name="connsiteX4" fmla="*/ 0 w 7312660"/>
+                                  <a:gd name="connsiteY4" fmla="*/ 0 h 1215390"/>
+                                  <a:gd name="connsiteX0" fmla="*/ 0 w 7312660"/>
+                                  <a:gd name="connsiteY0" fmla="*/ 0 h 1215390"/>
+                                  <a:gd name="connsiteX1" fmla="*/ 7312660 w 7312660"/>
+                                  <a:gd name="connsiteY1" fmla="*/ 0 h 1215390"/>
+                                  <a:gd name="connsiteX2" fmla="*/ 7312660 w 7312660"/>
+                                  <a:gd name="connsiteY2" fmla="*/ 1215390 h 1215390"/>
+                                  <a:gd name="connsiteX3" fmla="*/ 3667125 w 7312660"/>
+                                  <a:gd name="connsiteY3" fmla="*/ 1209675 h 1215390"/>
+                                  <a:gd name="connsiteX4" fmla="*/ 0 w 7312660"/>
+                                  <a:gd name="connsiteY4" fmla="*/ 1215390 h 1215390"/>
+                                  <a:gd name="connsiteX5" fmla="*/ 0 w 7312660"/>
+                                  <a:gd name="connsiteY5" fmla="*/ 0 h 1215390"/>
+                                  <a:gd name="connsiteX0" fmla="*/ 0 w 7312660"/>
+                                  <a:gd name="connsiteY0" fmla="*/ 0 h 1215390"/>
+                                  <a:gd name="connsiteX1" fmla="*/ 7312660 w 7312660"/>
+                                  <a:gd name="connsiteY1" fmla="*/ 0 h 1215390"/>
+                                  <a:gd name="connsiteX2" fmla="*/ 7312660 w 7312660"/>
+                                  <a:gd name="connsiteY2" fmla="*/ 1215390 h 1215390"/>
+                                  <a:gd name="connsiteX3" fmla="*/ 3619500 w 7312660"/>
+                                  <a:gd name="connsiteY3" fmla="*/ 733425 h 1215390"/>
+                                  <a:gd name="connsiteX4" fmla="*/ 0 w 7312660"/>
+                                  <a:gd name="connsiteY4" fmla="*/ 1215390 h 1215390"/>
+                                  <a:gd name="connsiteX5" fmla="*/ 0 w 7312660"/>
+                                  <a:gd name="connsiteY5" fmla="*/ 0 h 1215390"/>
+                                  <a:gd name="connsiteX0" fmla="*/ 0 w 7312660"/>
+                                  <a:gd name="connsiteY0" fmla="*/ 0 h 1215390"/>
+                                  <a:gd name="connsiteX1" fmla="*/ 7312660 w 7312660"/>
+                                  <a:gd name="connsiteY1" fmla="*/ 0 h 1215390"/>
+                                  <a:gd name="connsiteX2" fmla="*/ 7312660 w 7312660"/>
+                                  <a:gd name="connsiteY2" fmla="*/ 1129665 h 1215390"/>
+                                  <a:gd name="connsiteX3" fmla="*/ 3619500 w 7312660"/>
+                                  <a:gd name="connsiteY3" fmla="*/ 733425 h 1215390"/>
+                                  <a:gd name="connsiteX4" fmla="*/ 0 w 7312660"/>
+                                  <a:gd name="connsiteY4" fmla="*/ 1215390 h 1215390"/>
+                                  <a:gd name="connsiteX5" fmla="*/ 0 w 7312660"/>
+                                  <a:gd name="connsiteY5" fmla="*/ 0 h 1215390"/>
+                                  <a:gd name="connsiteX0" fmla="*/ 9525 w 7322185"/>
+                                  <a:gd name="connsiteY0" fmla="*/ 0 h 1129665"/>
+                                  <a:gd name="connsiteX1" fmla="*/ 7322185 w 7322185"/>
+                                  <a:gd name="connsiteY1" fmla="*/ 0 h 1129665"/>
+                                  <a:gd name="connsiteX2" fmla="*/ 7322185 w 7322185"/>
+                                  <a:gd name="connsiteY2" fmla="*/ 1129665 h 1129665"/>
+                                  <a:gd name="connsiteX3" fmla="*/ 3629025 w 7322185"/>
+                                  <a:gd name="connsiteY3" fmla="*/ 733425 h 1129665"/>
+                                  <a:gd name="connsiteX4" fmla="*/ 0 w 7322185"/>
+                                  <a:gd name="connsiteY4" fmla="*/ 1091565 h 1129665"/>
+                                  <a:gd name="connsiteX5" fmla="*/ 9525 w 7322185"/>
+                                  <a:gd name="connsiteY5" fmla="*/ 0 h 1129665"/>
+                                  <a:gd name="connsiteX0" fmla="*/ 0 w 7312660"/>
+                                  <a:gd name="connsiteY0" fmla="*/ 0 h 1129665"/>
+                                  <a:gd name="connsiteX1" fmla="*/ 7312660 w 7312660"/>
+                                  <a:gd name="connsiteY1" fmla="*/ 0 h 1129665"/>
+                                  <a:gd name="connsiteX2" fmla="*/ 7312660 w 7312660"/>
+                                  <a:gd name="connsiteY2" fmla="*/ 1129665 h 1129665"/>
+                                  <a:gd name="connsiteX3" fmla="*/ 3619500 w 7312660"/>
+                                  <a:gd name="connsiteY3" fmla="*/ 733425 h 1129665"/>
+                                  <a:gd name="connsiteX4" fmla="*/ 0 w 7312660"/>
+                                  <a:gd name="connsiteY4" fmla="*/ 1091565 h 1129665"/>
+                                  <a:gd name="connsiteX5" fmla="*/ 0 w 7312660"/>
+                                  <a:gd name="connsiteY5" fmla="*/ 0 h 1129665"/>
+                                </a:gdLst>
+                                <a:ahLst/>
+                                <a:cxnLst>
+                                  <a:cxn ang="0">
+                                    <a:pos x="connsiteX0" y="connsiteY0"/>
+                                  </a:cxn>
+                                  <a:cxn ang="0">
+                                    <a:pos x="connsiteX1" y="connsiteY1"/>
+                                  </a:cxn>
+                                  <a:cxn ang="0">
+                                    <a:pos x="connsiteX2" y="connsiteY2"/>
+                                  </a:cxn>
+                                  <a:cxn ang="0">
+                                    <a:pos x="connsiteX3" y="connsiteY3"/>
+                                  </a:cxn>
+                                  <a:cxn ang="0">
+                                    <a:pos x="connsiteX4" y="connsiteY4"/>
+                                  </a:cxn>
+                                  <a:cxn ang="0">
+                                    <a:pos x="connsiteX5" y="connsiteY5"/>
+                                  </a:cxn>
+                                </a:cxnLst>
+                                <a:rect l="l" t="t" r="r" b="b"/>
+                                <a:pathLst>
+                                  <a:path w="7312660" h="1129665">
+                                    <a:moveTo>
+                                      <a:pt x="0" y="0"/>
+                                    </a:moveTo>
+                                    <a:lnTo>
+                                      <a:pt x="7312660" y="0"/>
+                                    </a:lnTo>
+                                    <a:lnTo>
+                                      <a:pt x="7312660" y="1129665"/>
+                                    </a:lnTo>
+                                    <a:lnTo>
+                                      <a:pt x="3619500" y="733425"/>
+                                    </a:lnTo>
+                                    <a:lnTo>
+                                      <a:pt x="0" y="1091565"/>
+                                    </a:lnTo>
+                                    <a:lnTo>
+                                      <a:pt x="0" y="0"/>
+                                    </a:lnTo>
+                                    <a:close/>
+                                  </a:path>
+                                </a:pathLst>
+                              </a:custGeom>
+                              <a:ln>
+                                <a:noFill/>
+                              </a:ln>
+                            </wps:spPr>
+                            <wps:style>
+                              <a:lnRef idx="2">
+                                <a:schemeClr val="accent1">
+                                  <a:shade val="50000"/>
+                                </a:schemeClr>
+                              </a:lnRef>
+                              <a:fillRef idx="1">
+                                <a:schemeClr val="accent1"/>
+                              </a:fillRef>
+                              <a:effectRef idx="0">
+                                <a:schemeClr val="accent1"/>
+                              </a:effectRef>
+                              <a:fontRef idx="minor">
+                                <a:schemeClr val="lt1"/>
+                              </a:fontRef>
+                            </wps:style>
+                            <wps:bodyPr rot="0" spcFirstLastPara="0" vertOverflow="overflow" horzOverflow="overflow" vert="horz" wrap="square" lIns="91440" tIns="45720" rIns="91440" bIns="45720" numCol="1" spcCol="0" rtlCol="0" fromWordArt="0" anchor="ctr" anchorCtr="0" forceAA="0" compatLnSpc="1">
+                              <a:prstTxWarp prst="textNoShape">
+                                <a:avLst/>
+                              </a:prstTxWarp>
+                              <a:noAutofit/>
+                            </wps:bodyPr>
+                          </wps:wsp>
+                          <wps:wsp>
+                            <wps:cNvPr id="151" name="Rectangle 151"/>
+                            <wps:cNvSpPr/>
+                            <wps:spPr>
+                              <a:xfrm>
+                                <a:off x="0" y="0"/>
+                                <a:ext cx="7315200" cy="1216152"/>
+                              </a:xfrm>
+                              <a:prstGeom prst="rect">
+                                <a:avLst/>
+                              </a:prstGeom>
+                              <a:blipFill>
+                                <a:blip r:embed="rId7"/>
+                                <a:stretch>
+                                  <a:fillRect r="-7574"/>
+                                </a:stretch>
+                              </a:blipFill>
+                              <a:ln>
+                                <a:noFill/>
+                              </a:ln>
+                            </wps:spPr>
+                            <wps:style>
+                              <a:lnRef idx="2">
+                                <a:schemeClr val="accent1">
+                                  <a:shade val="50000"/>
+                                </a:schemeClr>
+                              </a:lnRef>
+                              <a:fillRef idx="1">
+                                <a:schemeClr val="accent1"/>
+                              </a:fillRef>
+                              <a:effectRef idx="0">
+                                <a:schemeClr val="accent1"/>
+                              </a:effectRef>
+                              <a:fontRef idx="minor">
+                                <a:schemeClr val="lt1"/>
+                              </a:fontRef>
+                            </wps:style>
+                            <wps:bodyPr rot="0" spcFirstLastPara="0" vertOverflow="overflow" horzOverflow="overflow" vert="horz" wrap="square" lIns="91440" tIns="45720" rIns="91440" bIns="45720" numCol="1" spcCol="0" rtlCol="0" fromWordArt="0" anchor="ctr" anchorCtr="0" forceAA="0" compatLnSpc="1">
+                              <a:prstTxWarp prst="textNoShape">
+                                <a:avLst/>
+                              </a:prstTxWarp>
+                              <a:noAutofit/>
+                            </wps:bodyPr>
+                          </wps:wsp>
+                        </wpg:wgp>
+                      </a:graphicData>
+                    </a:graphic>
+                    <wp14:sizeRelH relativeFrom="page">
+                      <wp14:pctWidth>94100</wp14:pctWidth>
+                    </wp14:sizeRelH>
+                    <wp14:sizeRelV relativeFrom="page">
+                      <wp14:pctHeight>12100</wp14:pctHeight>
+                    </wp14:sizeRelV>
+                  </wp:anchor>
+                </w:drawing>
+              </mc:Choice>
+              <mc:Fallback xmlns:a="http://schemas.openxmlformats.org/drawingml/2006/main" xmlns:arto="http://schemas.microsoft.com/office/word/2006/arto">
+                <w:pict>
+                  <v:group id="Group 157" style="position:absolute;margin-left:0;margin-top:0;width:8in;height:95.7pt;z-index:251662336;mso-width-percent:941;mso-height-percent:121;mso-top-percent:23;mso-position-horizontal:center;mso-position-horizontal-relative:page;mso-position-vertical-relative:page;mso-width-percent:941;mso-height-percent:121;mso-top-percent:23" coordsize="73152,12161" coordorigin="" o:spid="_x0000_s1026" w14:anchorId="33A6E7DF" o:gfxdata="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">
+                    <v:shape id="Rectangle 51" style="position:absolute;width:73152;height:11303;visibility:visible;mso-wrap-style:square;v-text-anchor:middle" coordsize="7312660,1129665" o:spid="_x0000_s1027" fillcolor="#156082 [3204]" stroked="f" strokeweight="1pt" path="m,l7312660,r,1129665l3619500,733425,,1091565,,xe" o:gfxdata="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">
+                      <v:stroke joinstyle="miter"/>
+                      <v:path arrowok="t" o:connecttype="custom" o:connectlocs="0,0;7315200,0;7315200,1130373;3620757,733885;0,1092249;0,0" o:connectangles="0,0,0,0,0,0"/>
+                    </v:shape>
+                    <v:rect id="Rectangle 151" style="position:absolute;width:73152;height:12161;visibility:visible;mso-wrap-style:square;v-text-anchor:middle" o:spid="_x0000_s1028" stroked="f" strokeweight="1pt" o:gfxdata="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">
+                      <v:fill type="frame" o:title="" recolor="t" rotate="t" r:id="rId8"/>
+                    </v:rect>
+                    <w10:wrap anchorx="page" anchory="page"/>
+                  </v:group>
+                </w:pict>
+              </mc:Fallback>
+            </mc:AlternateContent>
+          </w:r>
+        </w:p>
+        <w:p>
+          <w:pPr>
+            <w:spacing w:after="0" w:line="240" w:lineRule="auto"/>
+            <w:rPr>
+              <w:rFonts w:ascii="Arial" w:eastAsia="Arial" w:hAnsi="Arial" w:cs="Arial"/>
+              <w:color w:val="000000" w:themeColor="text1"/>
+              <w:sz w:val="28"/>
+              <w:szCs w:val="28"/>
+            </w:rPr>
+          </w:pPr>
+          <w:r>
+            <w:rPr>
+              <w:rFonts w:ascii="Arial" w:eastAsia="Arial" w:hAnsi="Arial" w:cs="Arial"/>
+              <w:color w:val="000000" w:themeColor="text1"/>
+              <w:sz w:val="28"/>
+              <w:szCs w:val="28"/>
+            </w:rPr>
+            <w:t>Team ID:</w:t>
+          </w:r>
+          <w:r>
+            <w:tab/>
+          </w:r>
+          <w:r>
+            <w:tab/>
+          </w:r>
+          <w:r>
+            <w:rPr>
+              <w:rFonts w:ascii="Arial" w:eastAsia="Arial" w:hAnsi="Arial" w:cs="Arial"/>
+              <w:b/>
+              <w:bCs/>
+              <w:color w:val="000000" w:themeColor="text1"/>
+              <w:sz w:val="28"/>
+              <w:szCs w:val="28"/>
+            </w:rPr>
+            <w:t>FE24_324_02</w:t>
+          </w:r>
+        </w:p>
+        <w:p>
+          <w:pPr>
+            <w:spacing w:after="240" w:line="240" w:lineRule="auto"/>
+            <w:rPr>
+              <w:rFonts w:asciiTheme="majorHAnsi" w:eastAsia="Times New Roman" w:hAnsiTheme="majorHAnsi" w:cs="Times New Roman"/>
+              <w:sz w:val="28"/>
+              <w:szCs w:val="28"/>
+            </w:rPr>
+          </w:pPr>
+        </w:p>
+        <w:p>
+          <w:pPr>
+            <w:spacing w:after="0" w:line="240" w:lineRule="auto"/>
+            <w:rPr>
+              <w:rFonts w:asciiTheme="majorHAnsi" w:eastAsia="Arial" w:hAnsiTheme="majorHAnsi" w:cs="Arial"/>
+              <w:color w:val="000000" w:themeColor="text1"/>
+              <w:sz w:val="28"/>
+              <w:szCs w:val="28"/>
+            </w:rPr>
+          </w:pPr>
+          <w:r>
+            <w:rPr>
+              <w:rFonts w:asciiTheme="majorHAnsi" w:eastAsia="Arial" w:hAnsiTheme="majorHAnsi" w:cs="Arial"/>
+              <w:color w:val="000000" w:themeColor="text1"/>
+              <w:sz w:val="28"/>
+              <w:szCs w:val="28"/>
+            </w:rPr>
+            <w:t>Team Name:</w:t>
+          </w:r>
+          <w:r>
+            <w:rPr>
+              <w:rFonts w:asciiTheme="majorHAnsi" w:eastAsia="Arial" w:hAnsiTheme="majorHAnsi" w:cs="Arial"/>
+              <w:b/>
+              <w:bCs/>
+              <w:color w:val="000000" w:themeColor="text1"/>
+              <w:sz w:val="28"/>
+              <w:szCs w:val="28"/>
+            </w:rPr>
+            <w:t xml:space="preserve"> </w:t>
+          </w:r>
+          <w:r>
+            <w:rPr>
+              <w:rFonts w:asciiTheme="majorHAnsi" w:hAnsiTheme="majorHAnsi"/>
+            </w:rPr>
+            <w:tab/>
+          </w:r>
+          <w:r>
+            <w:rPr>
+              <w:rFonts w:asciiTheme="majorHAnsi" w:eastAsia="Arial" w:hAnsiTheme="majorHAnsi" w:cs="Arial"/>
+              <w:b/>
+              <w:bCs/>
+              <w:color w:val="000000" w:themeColor="text1"/>
+              <w:sz w:val="28"/>
+              <w:szCs w:val="28"/>
+            </w:rPr>
+            <w:t>Team Monke </w:t>
+          </w:r>
+        </w:p>
+        <w:p>
+          <w:pPr>
+            <w:spacing w:after="240" w:line="240" w:lineRule="auto"/>
+            <w:rPr>
+              <w:rFonts w:ascii="Times New Roman" w:eastAsia="Times New Roman" w:hAnsi="Times New Roman" w:cs="Times New Roman"/>
+              <w:sz w:val="28"/>
+              <w:szCs w:val="28"/>
+            </w:rPr>
+          </w:pPr>
+        </w:p>
+        <w:p>
+          <w:pPr>
+            <w:spacing w:after="0" w:line="240" w:lineRule="auto"/>
+            <w:rPr>
+              <w:rFonts w:asciiTheme="majorHAnsi" w:eastAsia="Arial" w:hAnsiTheme="majorHAnsi" w:cs="Arial"/>
+              <w:color w:val="000000" w:themeColor="text1"/>
+              <w:sz w:val="28"/>
+              <w:szCs w:val="28"/>
+            </w:rPr>
+          </w:pPr>
+          <w:r>
+            <w:rPr>
+              <w:rFonts w:asciiTheme="majorHAnsi" w:eastAsia="Arial" w:hAnsiTheme="majorHAnsi" w:cs="Arial"/>
+              <w:color w:val="000000" w:themeColor="text1"/>
+              <w:sz w:val="28"/>
+              <w:szCs w:val="28"/>
+            </w:rPr>
+            <w:t>Team Members:</w:t>
+          </w:r>
+          <w:r>
+            <w:rPr>
+              <w:rFonts w:asciiTheme="majorHAnsi" w:eastAsia="Arial" w:hAnsiTheme="majorHAnsi" w:cs="Arial"/>
+              <w:b/>
+              <w:bCs/>
+              <w:color w:val="000000" w:themeColor="text1"/>
+              <w:sz w:val="28"/>
+              <w:szCs w:val="28"/>
+            </w:rPr>
+            <w:t xml:space="preserve">  Lim Jun Hong David</w:t>
+          </w:r>
+        </w:p>
+        <w:p>
+          <w:pPr>
+            <w:spacing w:after="0" w:line="240" w:lineRule="auto"/>
+            <w:rPr>
+              <w:rFonts w:asciiTheme="majorHAnsi" w:eastAsia="Arial" w:hAnsiTheme="majorHAnsi" w:cs="Arial"/>
+              <w:color w:val="000000" w:themeColor="text1"/>
+              <w:sz w:val="28"/>
+              <w:szCs w:val="28"/>
+            </w:rPr>
+          </w:pPr>
+          <w:r>
+            <w:rPr>
+              <w:rFonts w:asciiTheme="majorHAnsi" w:eastAsia="Arial" w:hAnsiTheme="majorHAnsi" w:cs="Arial"/>
+              <w:b/>
+              <w:bCs/>
+              <w:color w:val="000000" w:themeColor="text1"/>
+              <w:sz w:val="28"/>
+              <w:szCs w:val="28"/>
+            </w:rPr>
+            <w:t xml:space="preserve"> </w:t>
+          </w:r>
+        </w:p>
+        <w:p>
+          <w:pPr>
+            <w:spacing w:after="0" w:line="240" w:lineRule="auto"/>
+            <w:ind w:left="1440"/>
+            <w:rPr>
+              <w:rFonts w:asciiTheme="majorHAnsi" w:eastAsia="Arial" w:hAnsiTheme="majorHAnsi" w:cs="Arial"/>
+              <w:color w:val="000000" w:themeColor="text1"/>
+              <w:sz w:val="28"/>
+              <w:szCs w:val="28"/>
+            </w:rPr>
+          </w:pPr>
+          <w:r>
+            <w:rPr>
+              <w:rFonts w:asciiTheme="majorHAnsi" w:eastAsia="Arial" w:hAnsiTheme="majorHAnsi" w:cs="Arial"/>
+              <w:b/>
+              <w:bCs/>
+              <w:color w:val="000000" w:themeColor="text1"/>
+              <w:sz w:val="28"/>
+              <w:szCs w:val="28"/>
+            </w:rPr>
+            <w:t xml:space="preserve"> </w:t>
+          </w:r>
+          <w:r>
+            <w:rPr>
+              <w:rFonts w:asciiTheme="majorHAnsi" w:hAnsiTheme="majorHAnsi"/>
+            </w:rPr>
+            <w:tab/>
+          </w:r>
+          <w:r>
+            <w:rPr>
+              <w:rFonts w:asciiTheme="majorHAnsi" w:eastAsia="Arial" w:hAnsiTheme="majorHAnsi" w:cs="Arial"/>
+              <w:b/>
+              <w:bCs/>
+              <w:color w:val="000000" w:themeColor="text1"/>
+              <w:sz w:val="28"/>
+              <w:szCs w:val="28"/>
+            </w:rPr>
+            <w:t>Chong Qi Yuan</w:t>
+          </w:r>
+        </w:p>
+        <w:p>
+          <w:pPr>
+            <w:spacing w:after="0" w:line="240" w:lineRule="auto"/>
+            <w:rPr>
+              <w:rFonts w:asciiTheme="majorHAnsi" w:eastAsia="Arial" w:hAnsiTheme="majorHAnsi" w:cs="Arial"/>
+              <w:color w:val="000000" w:themeColor="text1"/>
+              <w:sz w:val="28"/>
+              <w:szCs w:val="28"/>
+            </w:rPr>
+          </w:pPr>
+          <w:r>
+            <w:rPr>
+              <w:rFonts w:asciiTheme="majorHAnsi" w:eastAsia="Arial" w:hAnsiTheme="majorHAnsi" w:cs="Arial"/>
+              <w:b/>
+              <w:bCs/>
+              <w:color w:val="000000" w:themeColor="text1"/>
+              <w:sz w:val="28"/>
+              <w:szCs w:val="28"/>
+            </w:rPr>
+            <w:t xml:space="preserve"> </w:t>
+          </w:r>
+        </w:p>
+        <w:p>
+          <w:pPr>
+            <w:spacing w:after="0" w:line="240" w:lineRule="auto"/>
+            <w:ind w:left="1440" w:firstLine="720"/>
+            <w:rPr>
+              <w:rFonts w:asciiTheme="majorHAnsi" w:eastAsia="Arial" w:hAnsiTheme="majorHAnsi" w:cs="Arial"/>
+              <w:color w:val="000000" w:themeColor="text1"/>
+              <w:sz w:val="28"/>
+              <w:szCs w:val="28"/>
+            </w:rPr>
+          </w:pPr>
+          <w:r>
+            <w:rPr>
+              <w:rFonts w:asciiTheme="majorHAnsi" w:eastAsia="Arial" w:hAnsiTheme="majorHAnsi" w:cs="Arial"/>
+              <w:b/>
+              <w:bCs/>
+              <w:color w:val="000000" w:themeColor="text1"/>
+              <w:sz w:val="28"/>
+              <w:szCs w:val="28"/>
+            </w:rPr>
+            <w:t>Sachin Ilangovan</w:t>
+          </w:r>
+        </w:p>
+        <w:p>
+          <w:pPr>
+            <w:jc w:val="center"/>
+            <w:rPr>
+              <w:rFonts w:ascii="Aptos" w:eastAsia="Aptos" w:hAnsi="Aptos" w:cs="Aptos"/>
+            </w:rPr>
+          </w:pPr>
+          <w:r>
+            <w:rPr>
+              <w:noProof/>
+            </w:rPr>
+            <mc:AlternateContent>
+              <mc:Choice Requires="wps">
+                <w:drawing>
+                  <wp:anchor distT="0" distB="0" distL="114300" distR="114300" simplePos="0" relativeHeight="251658240" behindDoc="0" locked="0" layoutInCell="1" allowOverlap="1" wp14:anchorId="5246A3E4" wp14:editId="7F84BA6E">
+                    <wp:simplePos x="0" y="0"/>
+                    <wp:positionH relativeFrom="page">
+                      <wp:posOffset>222885</wp:posOffset>
+                    </wp:positionH>
+                    <wp:positionV relativeFrom="page">
+                      <wp:posOffset>3697243</wp:posOffset>
+                    </wp:positionV>
+                    <wp:extent cx="7315200" cy="3638550"/>
+                    <wp:effectExtent l="0" t="0" r="0" b="6350"/>
+                    <wp:wrapSquare wrapText="bothSides"/>
+                    <wp:docPr id="154" name="Text Box 163"/>
+                    <wp:cNvGraphicFramePr/>
+                    <a:graphic xmlns:a="http://schemas.openxmlformats.org/drawingml/2006/main">
+                      <a:graphicData uri="http://schemas.microsoft.com/office/word/2010/wordprocessingShape">
+                        <wps:wsp>
+                          <wps:cNvSpPr txBox="1"/>
+                          <wps:spPr>
+                            <a:xfrm>
+                              <a:off x="0" y="0"/>
+                              <a:ext cx="7315200" cy="3638550"/>
+                            </a:xfrm>
+                            <a:prstGeom prst="rect">
+                              <a:avLst/>
+                            </a:prstGeom>
+                            <a:noFill/>
+                            <a:ln w="6350">
+                              <a:noFill/>
+                            </a:ln>
+                            <a:effectLst/>
+                          </wps:spPr>
+                          <wps:style>
+                            <a:lnRef idx="0">
+                              <a:schemeClr val="accent1"/>
+                            </a:lnRef>
+                            <a:fillRef idx="0">
+                              <a:schemeClr val="accent1"/>
+                            </a:fillRef>
+                            <a:effectRef idx="0">
+                              <a:schemeClr val="accent1"/>
+                            </a:effectRef>
+                            <a:fontRef idx="minor">
+                              <a:schemeClr val="dk1"/>
+                            </a:fontRef>
+                          </wps:style>
+                          <wps:txbx>
+                            <w:txbxContent>
+                              <w:p>
+                                <w:pPr>
+                                  <w:jc w:val="right"/>
+                                  <w:rPr>
+                                    <w:color w:val="156082" w:themeColor="accent1"/>
+                                    <w:sz w:val="64"/>
+                                    <w:szCs w:val="64"/>
+                                  </w:rPr>
+                                </w:pPr>
+                                <w:sdt>
+                                  <w:sdtPr>
+                                    <w:rPr>
+                                      <w:caps/>
+                                      <w:color w:val="156082" w:themeColor="accent1"/>
+                                      <w:sz w:val="64"/>
+                                      <w:szCs w:val="64"/>
+                                    </w:rPr>
+                                    <w:alias w:val="Title"/>
+                                    <w:tag w:val=""/>
+                                    <w:id w:val="630141079"/>
+                                    <w:dataBinding w:prefixMappings="xmlns:ns0='http://purl.org/dc/elements/1.1/' xmlns:ns1='http://schemas.openxmlformats.org/package/2006/metadata/core-properties' " w:xpath="/ns1:coreProperties[1]/ns0:title[1]" w:storeItemID="{6C3C8BC8-F283-45AE-878A-BAB7291924A1}"/>
+                                    <w:text w:multiLine="1"/>
+                                  </w:sdtPr>
+                                  <w:sdtEndPr>
+                                    <w:rPr>
+                                      <w:caps w:val="0"/>
+                                    </w:rPr>
+                                  </w:sdtEndPr>
+                                  <w:sdtContent>
+                                    <w:r>
+                                      <w:rPr>
+                                        <w:caps/>
+                                        <w:color w:val="156082" w:themeColor="accent1"/>
+                                        <w:sz w:val="64"/>
+                                        <w:szCs w:val="64"/>
+                                      </w:rPr>
+                                      <w:t>team monke engineering journal</w:t>
+                                    </w:r>
+                                  </w:sdtContent>
+                                </w:sdt>
+                              </w:p>
+                              <w:sdt>
+                                <w:sdtPr>
+                                  <w:rPr>
+                                    <w:color w:val="404040" w:themeColor="text1" w:themeTint="BF"/>
+                                    <w:sz w:val="36"/>
+                                    <w:szCs w:val="36"/>
+                                  </w:rPr>
+                                  <w:alias w:val="Subtitle"/>
+                                  <w:tag w:val=""/>
+                                  <w:id w:val="1759551507"/>
+                                  <w:dataBinding w:prefixMappings="xmlns:ns0='http://purl.org/dc/elements/1.1/' xmlns:ns1='http://schemas.openxmlformats.org/package/2006/metadata/core-properties' " w:xpath="/ns1:coreProperties[1]/ns0:subject[1]" w:storeItemID="{6C3C8BC8-F283-45AE-878A-BAB7291924A1}"/>
+                                  <w:text/>
+                                </w:sdtPr>
+                                <w:sdtEndPr/>
+                                <w:sdtContent>
+                                  <w:p>
+                                    <w:pPr>
+                                      <w:jc w:val="right"/>
+                                      <w:rPr>
+                                        <w:smallCaps/>
+                                        <w:color w:val="404040" w:themeColor="text1" w:themeTint="BF"/>
+                                        <w:sz w:val="36"/>
+                                        <w:szCs w:val="36"/>
+                                      </w:rPr>
+                                    </w:pPr>
+                                    <w:r>
+                                      <w:rPr>
+                                        <w:color w:val="404040" w:themeColor="text1" w:themeTint="BF"/>
+                                        <w:sz w:val="36"/>
+                                        <w:szCs w:val="36"/>
+                                      </w:rPr>
+                                      <w:t>WRO Future Engineers (FE)</w:t>
+                                    </w:r>
+                                  </w:p>
+                                </w:sdtContent>
+                              </w:sdt>
+                            </w:txbxContent>
+                          </wps:txbx>
+                          <wps:bodyPr rot="0" spcFirstLastPara="0" vertOverflow="overflow" horzOverflow="overflow" vert="horz" wrap="square" lIns="1600200" tIns="0" rIns="685800" bIns="0" numCol="1" spcCol="0" rtlCol="0" fromWordArt="0" anchor="b" anchorCtr="0" forceAA="0" compatLnSpc="1">
+                            <a:prstTxWarp prst="textNoShape">
+                              <a:avLst/>
+                            </a:prstTxWarp>
+                            <a:noAutofit/>
+                          </wps:bodyPr>
+                        </wps:wsp>
+                      </a:graphicData>
+                    </a:graphic>
+                    <wp14:sizeRelH relativeFrom="page">
+                      <wp14:pctWidth>94100</wp14:pctWidth>
+                    </wp14:sizeRelH>
+                    <wp14:sizeRelV relativeFrom="page">
+                      <wp14:pctHeight>36300</wp14:pctHeight>
+                    </wp14:sizeRelV>
+                  </wp:anchor>
+                </w:drawing>
+              </mc:Choice>
+              <mc:Fallback>
+                <w:pict>
+                  <v:shapetype w14:anchorId="5246A3E4" id="_x0000_t202" coordsize="21600,21600" o:spt="202" path="m,l,21600r21600,l21600,xe">
+                    <v:stroke joinstyle="miter"/>
+                    <v:path gradientshapeok="t" o:connecttype="rect"/>
+                  </v:shapetype>
+                  <v:shape id="Text Box 163" o:spid="_x0000_s1026" type="#_x0000_t202" style="position:absolute;left:0;text-align:left;margin-left:17.55pt;margin-top:291.1pt;width:8in;height:286.5pt;z-index:251658240;visibility:visible;mso-wrap-style:square;mso-width-percent:941;mso-height-percent:363;mso-wrap-distance-left:9pt;mso-wrap-distance-top:0;mso-wrap-distance-right:9pt;mso-wrap-distance-bottom:0;mso-position-horizontal:absolute;mso-position-horizontal-relative:page;mso-position-vertical:absolute;mso-position-vertical-relative:page;mso-width-percent:941;mso-height-percent:363;mso-width-relative:page;mso-height-relative:page;v-text-anchor:bottom" o:gfxdata="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" filled="f" stroked="f" strokeweight=".5pt">
+                    <v:textbox inset="126pt,0,54pt,0">
+                      <w:txbxContent>
+                        <w:p>
+                          <w:pPr>
+                            <w:jc w:val="right"/>
+                            <w:rPr>
+                              <w:color w:val="156082" w:themeColor="accent1"/>
+                              <w:sz w:val="64"/>
+                              <w:szCs w:val="64"/>
+                            </w:rPr>
+                          </w:pPr>
+                          <w:sdt>
+                            <w:sdtPr>
+                              <w:rPr>
+                                <w:caps/>
+                                <w:color w:val="156082" w:themeColor="accent1"/>
+                                <w:sz w:val="64"/>
+                                <w:szCs w:val="64"/>
+                              </w:rPr>
+                              <w:alias w:val="Title"/>
+                              <w:tag w:val=""/>
+                              <w:id w:val="630141079"/>
+                              <w:dataBinding w:prefixMappings="xmlns:ns0='http://purl.org/dc/elements/1.1/' xmlns:ns1='http://schemas.openxmlformats.org/package/2006/metadata/core-properties' " w:xpath="/ns1:coreProperties[1]/ns0:title[1]" w:storeItemID="{6C3C8BC8-F283-45AE-878A-BAB7291924A1}"/>
+                              <w:text w:multiLine="1"/>
+                            </w:sdtPr>
+                            <w:sdtEndPr>
+                              <w:rPr>
+                                <w:caps w:val="0"/>
+                              </w:rPr>
+                            </w:sdtEndPr>
+                            <w:sdtContent>
+                              <w:r>
+                                <w:rPr>
+                                  <w:caps/>
+                                  <w:color w:val="156082" w:themeColor="accent1"/>
+                                  <w:sz w:val="64"/>
+                                  <w:szCs w:val="64"/>
+                                </w:rPr>
+                                <w:t>team monke engineering journal</w:t>
+                              </w:r>
+                            </w:sdtContent>
+                          </w:sdt>
+                        </w:p>
+                        <w:sdt>
+                          <w:sdtPr>
+                            <w:rPr>
+                              <w:color w:val="404040" w:themeColor="text1" w:themeTint="BF"/>
+                              <w:sz w:val="36"/>
+                              <w:szCs w:val="36"/>
+                            </w:rPr>
+                            <w:alias w:val="Subtitle"/>
+                            <w:tag w:val=""/>
+                            <w:id w:val="1759551507"/>
+                            <w:dataBinding w:prefixMappings="xmlns:ns0='http://purl.org/dc/elements/1.1/' xmlns:ns1='http://schemas.openxmlformats.org/package/2006/metadata/core-properties' " w:xpath="/ns1:coreProperties[1]/ns0:subject[1]" w:storeItemID="{6C3C8BC8-F283-45AE-878A-BAB7291924A1}"/>
+                            <w:text/>
+                          </w:sdtPr>
+                          <w:sdtEndPr/>
+                          <w:sdtContent>
+                            <w:p>
+                              <w:pPr>
+                                <w:jc w:val="right"/>
+                                <w:rPr>
+                                  <w:smallCaps/>
+                                  <w:color w:val="404040" w:themeColor="text1" w:themeTint="BF"/>
+                                  <w:sz w:val="36"/>
+                                  <w:szCs w:val="36"/>
+                                </w:rPr>
+                              </w:pPr>
+                              <w:r>
+                                <w:rPr>
+                                  <w:color w:val="404040" w:themeColor="text1" w:themeTint="BF"/>
+                                  <w:sz w:val="36"/>
+                                  <w:szCs w:val="36"/>
+                                </w:rPr>
+                                <w:t>WRO Future Engineers (FE)</w:t>
+                              </w:r>
+                            </w:p>
+                          </w:sdtContent>
+                        </w:sdt>
+                      </w:txbxContent>
+                    </v:textbox>
+                    <w10:wrap type="square" anchorx="page" anchory="page"/>
+                  </v:shape>
+                </w:pict>
+              </mc:Fallback>
+            </mc:AlternateContent>
+          </w:r>
+        </w:p>
+        <w:p>
+          <w:r>
+            <w:br w:type="page"/>
+          </w:r>
+        </w:p>
+      </w:sdtContent>
+    </w:sdt>
+    <w:p>
+      <w:pPr>
+        <w:jc w:val="center"/>
+        <w:rPr>
+          <w:rFonts w:ascii="Aptos" w:eastAsia="Aptos" w:hAnsi="Aptos" w:cs="Aptos"/>
+          <w:lang w:val="en-US"/>
+        </w:rPr>
+      </w:pPr>
+      <w:r>
+        <w:rPr>
+          <w:rFonts w:ascii="Aptos" w:eastAsia="Aptos" w:hAnsi="Aptos" w:cs="Aptos"/>
+        </w:rPr>
+        <w:lastRenderedPageBreak/>
+        <w:t>ABSTRACT</w:t>
+      </w:r>
+    </w:p>
+    <w:p>
+      <w:pPr>
+        <w:rPr>
+          <w:rFonts w:ascii="Aptos" w:eastAsia="Aptos" w:hAnsi="Aptos" w:cs="Aptos"/>
+          <w:lang w:val="en-US"/>
+        </w:rPr>
+      </w:pPr>
+      <w:r>
+        <w:rPr>
+          <w:rFonts w:ascii="Aptos" w:eastAsia="Aptos" w:hAnsi="Aptos" w:cs="Aptos"/>
+        </w:rPr>
+        <w:t xml:space="preserve">The purpose of this competition is to design, fabricate, assemble, program, integrate and operate a self-driving car using computer vision. </w:t>
+      </w:r>
+    </w:p>
+    <w:p>
+      <w:pPr>
+        <w:rPr>
+          <w:rFonts w:ascii="Aptos" w:eastAsia="Aptos" w:hAnsi="Aptos" w:cs="Aptos"/>
+          <w:lang w:val="en-US"/>
+        </w:rPr>
+      </w:pPr>
+      <w:r>
+        <w:rPr>
+          <w:rFonts w:ascii="Aptos" w:eastAsia="Aptos" w:hAnsi="Aptos" w:cs="Aptos"/>
+        </w:rPr>
+        <w:t xml:space="preserve">This vehicle will be made using Raspberry Pi as its main controller and other off the shelf electronic components. The vehicle will also be operated as a steering robot, similar to real life cars. </w:t>
+      </w:r>
+    </w:p>
+    <w:p>
+      <w:pPr>
+        <w:rPr>
+          <w:rFonts w:ascii="Aptos" w:eastAsia="Aptos" w:hAnsi="Aptos" w:cs="Aptos"/>
+          <w:lang w:val="en-US"/>
+        </w:rPr>
+      </w:pPr>
+      <w:r>
+        <w:rPr>
+          <w:rFonts w:ascii="Aptos" w:eastAsia="Aptos" w:hAnsi="Aptos" w:cs="Aptos"/>
+        </w:rPr>
+        <w:t xml:space="preserve">Upon completion of this project, the vehicle should be able to navigate effectively between obstacles using sensor fusion and computer vision. </w:t>
+      </w:r>
+    </w:p>
+    <w:p>
+      <w:pPr>
+        <w:rPr>
+          <w:rFonts w:ascii="Aptos" w:eastAsia="Aptos" w:hAnsi="Aptos" w:cs="Aptos"/>
+          <w:lang w:val="en-US"/>
+        </w:rPr>
+      </w:pPr>
+    </w:p>
+    <w:p>
+      <w:pPr>
+        <w:spacing w:after="0"/>
+        <w:jc w:val="both"/>
+        <w:rPr>
+          <w:rFonts w:ascii="Aptos" w:eastAsia="Aptos" w:hAnsi="Aptos" w:cs="Aptos"/>
+          <w:lang w:val="en-US"/>
+        </w:rPr>
+      </w:pPr>
+      <w:r>
+        <w:rPr>
+          <w:rFonts w:ascii="Arial" w:eastAsia="Arial" w:hAnsi="Arial" w:cs="Arial"/>
+          <w:color w:val="000000" w:themeColor="text1"/>
+        </w:rPr>
+        <w:t xml:space="preserve">A copy of this Engineering Journal can also be found on </w:t>
+      </w:r>
+      <w:hyperlink r:id="rId9">
+        <w:r>
+          <w:rPr>
+            <w:rStyle w:val="Hyperlink"/>
+            <w:rFonts w:ascii="Arial" w:eastAsia="Arial" w:hAnsi="Arial" w:cs="Arial"/>
+          </w:rPr>
+          <w:t>GitHub</w:t>
+        </w:r>
+      </w:hyperlink>
+    </w:p>
+    <w:p>
+      <w:pPr>
+        <w:spacing w:after="0"/>
+        <w:jc w:val="both"/>
+        <w:rPr>
+          <w:rFonts w:ascii="Arial" w:eastAsia="Arial" w:hAnsi="Arial" w:cs="Arial"/>
+          <w:color w:val="000000" w:themeColor="text1"/>
+          <w:lang w:val="en-US"/>
+        </w:rPr>
+      </w:pPr>
+      <w:r>
+        <w:rPr>
+          <w:rFonts w:ascii="Arial" w:eastAsia="Arial" w:hAnsi="Arial" w:cs="Arial"/>
+          <w:color w:val="000000" w:themeColor="text1"/>
+        </w:rPr>
+        <w:t>Other notes that we took are also found in the doc/ subdirectory.</w:t>
+      </w:r>
+    </w:p>
+    <w:p>
+      <w:pPr>
+        <w:rPr>
+          <w:lang w:val="en-US"/>
+        </w:rPr>
+      </w:pPr>
+    </w:p>
+    <w:p/>
+    <w:p/>
+    <w:p/>
+    <w:p/>
+    <w:p/>
+    <w:p/>
+    <w:p/>
+    <w:p/>
+    <w:p/>
+    <w:p/>
+    <w:p/>
+    <w:p/>
+    <w:p/>
+    <w:p/>
+    <w:p/>
+    <w:p/>
+    <w:sdt>
+      <w:sdtPr>
+        <w:rPr>
+          <w:rFonts w:asciiTheme="minorHAnsi" w:eastAsiaTheme="minorEastAsia" w:hAnsiTheme="minorHAnsi" w:cstheme="minorBidi"/>
+          <w:color w:val="auto"/>
+          <w:kern w:val="2"/>
+          <w:sz w:val="24"/>
+          <w:szCs w:val="24"/>
+          <w:lang w:val="en-SG" w:eastAsia="zh-CN"/>
+          <w14:ligatures w14:val="standardContextual"/>
+        </w:rPr>
+        <w:id w:val="-2120518842"/>
+        <w:docPartObj>
+          <w:docPartGallery w:val="Table of Contents"/>
+          <w:docPartUnique/>
+        </w:docPartObj>
+      </w:sdtPr>
+      <w:sdtEndPr>
+        <w:rPr>
+          <w:b/>
+          <w:bCs/>
+          <w:noProof/>
+        </w:rPr>
+      </w:sdtEndPr>
+      <w:sdtContent>
+        <w:p>
+          <w:pPr>
+            <w:pStyle w:val="TOCHeading"/>
+            <w:rPr>
+              <w:rFonts w:asciiTheme="minorHAnsi" w:eastAsiaTheme="minorEastAsia" w:hAnsiTheme="minorHAnsi" w:cstheme="minorBidi"/>
+              <w:color w:val="auto"/>
+              <w:kern w:val="2"/>
+              <w:sz w:val="24"/>
+              <w:szCs w:val="24"/>
+              <w:lang w:val="en-SG" w:eastAsia="zh-CN"/>
+              <w14:ligatures w14:val="standardContextual"/>
+            </w:rPr>
+            <w:sectPr>
+              <w:pgSz w:w="11906" w:h="16838"/>
+              <w:pgMar w:top="1440" w:right="1440" w:bottom="1440" w:left="1440" w:header="708" w:footer="708" w:gutter="0"/>
+              <w:pgNumType w:start="0"/>
+              <w:cols w:space="708"/>
+              <w:titlePg/>
+              <w:docGrid w:linePitch="360"/>
+            </w:sectPr>
+          </w:pPr>
+        </w:p>
+        <w:p>
+          <w:pPr>
+            <w:pStyle w:val="TOCHeading"/>
+            <w:rPr>
+              <w:rStyle w:val="TitleChar"/>
+            </w:rPr>
+          </w:pPr>
+          <w:r>
+            <w:rPr>
+              <w:rStyle w:val="TitleChar"/>
+            </w:rPr>
+            <w:lastRenderedPageBreak/>
+            <w:t>Contents</w:t>
+          </w:r>
+        </w:p>
+        <w:p/>
+      </w:sdtContent>
+    </w:sdt>
+    <w:p>
+      <w:pPr>
+        <w:pStyle w:val="ListParagraph"/>
+        <w:numPr>
+          <w:ilvl w:val="0"/>
+          <w:numId w:val="13"/>
+        </w:numPr>
+        <w:spacing w:after="0"/>
+        <w:rPr>
+          <w:rFonts w:ascii="Arial" w:eastAsia="Arial" w:hAnsi="Arial" w:cs="Arial"/>
+          <w:color w:val="000000" w:themeColor="text1"/>
+        </w:rPr>
+      </w:pPr>
+      <w:r>
+        <w:rPr>
+          <w:rFonts w:ascii="Arial" w:eastAsia="Arial" w:hAnsi="Arial" w:cs="Arial"/>
+          <w:b/>
+          <w:bCs/>
+          <w:color w:val="000000" w:themeColor="text1"/>
+        </w:rPr>
+        <w:t>Introduction</w:t>
+      </w:r>
+    </w:p>
+    <w:p>
+      <w:pPr>
+        <w:spacing w:after="0"/>
+        <w:ind w:left="1440"/>
+        <w:rPr>
+          <w:rFonts w:ascii="Arial" w:eastAsia="Arial" w:hAnsi="Arial" w:cs="Arial"/>
+          <w:color w:val="000000" w:themeColor="text1"/>
+        </w:rPr>
+      </w:pPr>
+    </w:p>
+    <w:p>
+      <w:pPr>
+        <w:pStyle w:val="ListParagraph"/>
+        <w:numPr>
+          <w:ilvl w:val="0"/>
+          <w:numId w:val="13"/>
+        </w:numPr>
+        <w:spacing w:after="120"/>
+        <w:rPr>
+          <w:rFonts w:ascii="Arial" w:eastAsia="Arial" w:hAnsi="Arial" w:cs="Arial"/>
+          <w:color w:val="000000" w:themeColor="text1"/>
+        </w:rPr>
+      </w:pPr>
+      <w:r>
+        <w:rPr>
+          <w:rFonts w:ascii="Arial" w:eastAsia="Arial" w:hAnsi="Arial" w:cs="Arial"/>
+          <w:b/>
+          <w:bCs/>
+          <w:color w:val="000000" w:themeColor="text1"/>
+        </w:rPr>
+        <w:t>Design</w:t>
+      </w:r>
+    </w:p>
+    <w:p>
+      <w:pPr>
+        <w:pStyle w:val="ListParagraph"/>
+        <w:numPr>
+          <w:ilvl w:val="0"/>
+          <w:numId w:val="11"/>
+        </w:numPr>
+        <w:spacing w:after="120"/>
+        <w:rPr>
+          <w:rFonts w:ascii="Arial" w:eastAsia="Arial" w:hAnsi="Arial" w:cs="Arial"/>
+          <w:color w:val="000000" w:themeColor="text1"/>
+        </w:rPr>
+      </w:pPr>
+      <w:r>
+        <w:rPr>
+          <w:rFonts w:ascii="Arial" w:eastAsia="Arial" w:hAnsi="Arial" w:cs="Arial"/>
+          <w:b/>
+          <w:bCs/>
+          <w:color w:val="000000" w:themeColor="text1"/>
+        </w:rPr>
+        <w:t>Hardware Overview</w:t>
+      </w:r>
+    </w:p>
+    <w:p>
+      <w:pPr>
+        <w:pStyle w:val="ListParagraph"/>
+        <w:numPr>
+          <w:ilvl w:val="0"/>
+          <w:numId w:val="11"/>
+        </w:numPr>
+        <w:spacing w:after="120"/>
+        <w:rPr>
+          <w:rFonts w:ascii="Arial" w:eastAsia="Arial" w:hAnsi="Arial" w:cs="Arial"/>
+          <w:color w:val="000000" w:themeColor="text1"/>
+        </w:rPr>
+      </w:pPr>
+      <w:r>
+        <w:rPr>
+          <w:rFonts w:ascii="Arial" w:eastAsia="Arial" w:hAnsi="Arial" w:cs="Arial"/>
+          <w:b/>
+          <w:bCs/>
+          <w:color w:val="000000" w:themeColor="text1"/>
+        </w:rPr>
+        <w:t>Mobility Management</w:t>
+      </w:r>
+    </w:p>
+    <w:p>
+      <w:pPr>
+        <w:pStyle w:val="ListParagraph"/>
+        <w:numPr>
+          <w:ilvl w:val="0"/>
+          <w:numId w:val="11"/>
+        </w:numPr>
+        <w:spacing w:after="120"/>
+        <w:rPr>
+          <w:rFonts w:ascii="Arial" w:eastAsia="Arial" w:hAnsi="Arial" w:cs="Arial"/>
+          <w:color w:val="000000" w:themeColor="text1"/>
+        </w:rPr>
+      </w:pPr>
+      <w:r>
+        <w:rPr>
+          <w:rFonts w:ascii="Arial" w:eastAsia="Arial" w:hAnsi="Arial" w:cs="Arial"/>
+          <w:b/>
+          <w:bCs/>
+          <w:color w:val="000000" w:themeColor="text1"/>
+        </w:rPr>
+        <w:t>Power and Sense</w:t>
+      </w:r>
+    </w:p>
+    <w:p>
+      <w:pPr>
+        <w:pStyle w:val="ListParagraph"/>
+        <w:numPr>
+          <w:ilvl w:val="0"/>
+          <w:numId w:val="11"/>
+        </w:numPr>
+        <w:spacing w:after="120"/>
+        <w:rPr>
+          <w:rFonts w:ascii="Arial" w:eastAsia="Arial" w:hAnsi="Arial" w:cs="Arial"/>
+          <w:color w:val="000000" w:themeColor="text1"/>
+        </w:rPr>
+      </w:pPr>
+      <w:r>
+        <w:rPr>
+          <w:rFonts w:ascii="Arial" w:eastAsia="Arial" w:hAnsi="Arial" w:cs="Arial"/>
+          <w:b/>
+          <w:bCs/>
+          <w:color w:val="000000" w:themeColor="text1"/>
+        </w:rPr>
+        <w:t>Obstacle Management</w:t>
+      </w:r>
+    </w:p>
+    <w:p>
+      <w:pPr>
+        <w:pStyle w:val="ListParagraph"/>
+        <w:numPr>
+          <w:ilvl w:val="0"/>
+          <w:numId w:val="11"/>
+        </w:numPr>
+        <w:spacing w:after="120"/>
+        <w:rPr>
+          <w:rFonts w:ascii="Arial" w:eastAsia="Arial" w:hAnsi="Arial" w:cs="Arial"/>
+          <w:color w:val="000000" w:themeColor="text1"/>
+        </w:rPr>
+      </w:pPr>
+      <w:r>
+        <w:rPr>
+          <w:rFonts w:ascii="Arial" w:eastAsia="Arial" w:hAnsi="Arial" w:cs="Arial"/>
+          <w:b/>
+          <w:bCs/>
+          <w:color w:val="000000" w:themeColor="text1"/>
+        </w:rPr>
+        <w:t>Code Style Guidelines</w:t>
+      </w:r>
+    </w:p>
+    <w:p>
+      <w:pPr>
+        <w:spacing w:after="120"/>
+        <w:ind w:left="3600"/>
+        <w:rPr>
+          <w:rFonts w:ascii="Arial" w:eastAsia="Arial" w:hAnsi="Arial" w:cs="Arial"/>
+          <w:color w:val="000000" w:themeColor="text1"/>
+        </w:rPr>
+      </w:pPr>
+    </w:p>
+    <w:p>
+      <w:pPr>
+        <w:pStyle w:val="ListParagraph"/>
+        <w:numPr>
+          <w:ilvl w:val="0"/>
+          <w:numId w:val="13"/>
+        </w:numPr>
+        <w:spacing w:after="120"/>
+        <w:rPr>
+          <w:rFonts w:ascii="Arial" w:eastAsia="Arial" w:hAnsi="Arial" w:cs="Arial"/>
+          <w:color w:val="000000" w:themeColor="text1"/>
+        </w:rPr>
+      </w:pPr>
+      <w:r>
+        <w:rPr>
+          <w:rFonts w:ascii="Arial" w:eastAsia="Arial" w:hAnsi="Arial" w:cs="Arial"/>
+          <w:b/>
+          <w:bCs/>
+          <w:color w:val="000000" w:themeColor="text1"/>
+        </w:rPr>
+        <w:t>Fabrication</w:t>
+      </w:r>
+    </w:p>
+    <w:p>
+      <w:pPr>
+        <w:spacing w:after="120"/>
+        <w:ind w:left="3600"/>
+        <w:rPr>
+          <w:rFonts w:ascii="Arial" w:eastAsia="Arial" w:hAnsi="Arial" w:cs="Arial"/>
+          <w:color w:val="000000" w:themeColor="text1"/>
+        </w:rPr>
+      </w:pPr>
+    </w:p>
+    <w:p>
+      <w:pPr>
+        <w:pStyle w:val="ListParagraph"/>
+        <w:numPr>
+          <w:ilvl w:val="0"/>
+          <w:numId w:val="13"/>
+        </w:numPr>
+        <w:spacing w:after="120"/>
+        <w:rPr>
+          <w:rFonts w:ascii="Arial" w:eastAsia="Arial" w:hAnsi="Arial" w:cs="Arial"/>
+          <w:color w:val="000000" w:themeColor="text1"/>
+        </w:rPr>
+      </w:pPr>
+      <w:r>
+        <w:rPr>
+          <w:rFonts w:ascii="Arial" w:eastAsia="Arial" w:hAnsi="Arial" w:cs="Arial"/>
+          <w:b/>
+          <w:bCs/>
+          <w:color w:val="000000" w:themeColor="text1"/>
+        </w:rPr>
+        <w:t>Assembly</w:t>
+      </w:r>
+    </w:p>
+    <w:p>
+      <w:pPr>
+        <w:spacing w:after="120"/>
+        <w:ind w:left="3600"/>
+        <w:rPr>
+          <w:rFonts w:ascii="Arial" w:eastAsia="Arial" w:hAnsi="Arial" w:cs="Arial"/>
+          <w:color w:val="000000" w:themeColor="text1"/>
+        </w:rPr>
+      </w:pPr>
+    </w:p>
+    <w:p>
+      <w:pPr>
+        <w:pStyle w:val="ListParagraph"/>
+        <w:numPr>
+          <w:ilvl w:val="0"/>
+          <w:numId w:val="13"/>
+        </w:numPr>
+        <w:spacing w:after="120"/>
+        <w:rPr>
+          <w:rFonts w:ascii="Arial" w:eastAsia="Arial" w:hAnsi="Arial" w:cs="Arial"/>
+          <w:color w:val="000000" w:themeColor="text1"/>
+        </w:rPr>
+      </w:pPr>
+      <w:r>
+        <w:rPr>
+          <w:rFonts w:ascii="Arial" w:eastAsia="Arial" w:hAnsi="Arial" w:cs="Arial"/>
+          <w:b/>
+          <w:bCs/>
+          <w:color w:val="000000" w:themeColor="text1"/>
+        </w:rPr>
+        <w:t>Programming</w:t>
+      </w:r>
+    </w:p>
+    <w:p>
+      <w:pPr>
+        <w:spacing w:after="120"/>
+        <w:ind w:left="3600"/>
+        <w:rPr>
+          <w:rFonts w:ascii="Arial" w:eastAsia="Arial" w:hAnsi="Arial" w:cs="Arial"/>
+          <w:color w:val="000000" w:themeColor="text1"/>
+        </w:rPr>
+      </w:pPr>
+    </w:p>
+    <w:p>
+      <w:pPr>
+        <w:pStyle w:val="ListParagraph"/>
+        <w:numPr>
+          <w:ilvl w:val="0"/>
+          <w:numId w:val="13"/>
+        </w:numPr>
+        <w:spacing w:after="120"/>
+        <w:rPr>
+          <w:rFonts w:ascii="Arial" w:eastAsia="Arial" w:hAnsi="Arial" w:cs="Arial"/>
+          <w:color w:val="000000" w:themeColor="text1"/>
+        </w:rPr>
+      </w:pPr>
+      <w:r>
+        <w:rPr>
+          <w:rFonts w:ascii="Arial" w:eastAsia="Arial" w:hAnsi="Arial" w:cs="Arial"/>
+          <w:b/>
+          <w:bCs/>
+          <w:color w:val="000000" w:themeColor="text1"/>
+        </w:rPr>
+        <w:t>Final Build</w:t>
+      </w:r>
+    </w:p>
+    <w:p>
+      <w:pPr>
+        <w:spacing w:after="120"/>
+        <w:ind w:left="3600" w:hanging="360"/>
+        <w:rPr>
+          <w:rFonts w:ascii="Arial" w:eastAsia="Arial" w:hAnsi="Arial" w:cs="Arial"/>
+          <w:color w:val="000000" w:themeColor="text1"/>
+        </w:rPr>
+      </w:pPr>
+    </w:p>
+    <w:p>
+      <w:pPr>
+        <w:pStyle w:val="ListParagraph"/>
+        <w:numPr>
+          <w:ilvl w:val="0"/>
+          <w:numId w:val="13"/>
+        </w:numPr>
+        <w:spacing w:after="120"/>
+        <w:rPr>
+          <w:rFonts w:ascii="Arial" w:eastAsia="Arial" w:hAnsi="Arial" w:cs="Arial"/>
+          <w:color w:val="000000" w:themeColor="text1"/>
+        </w:rPr>
+      </w:pPr>
+      <w:r>
+        <w:rPr>
+          <w:rFonts w:ascii="Arial" w:eastAsia="Arial" w:hAnsi="Arial" w:cs="Arial"/>
+          <w:b/>
+          <w:bCs/>
+          <w:color w:val="000000" w:themeColor="text1"/>
+        </w:rPr>
+        <w:t>Conclusion</w:t>
+      </w:r>
+    </w:p>
+    <w:p>
+      <w:pPr>
+        <w:spacing w:after="120"/>
+        <w:ind w:left="3600"/>
+        <w:rPr>
+          <w:rFonts w:ascii="Arial" w:eastAsia="Arial" w:hAnsi="Arial" w:cs="Arial"/>
+          <w:color w:val="000000" w:themeColor="text1"/>
+        </w:rPr>
+      </w:pPr>
+    </w:p>
+    <w:p>
+      <w:pPr>
+        <w:pStyle w:val="ListParagraph"/>
+        <w:numPr>
+          <w:ilvl w:val="0"/>
+          <w:numId w:val="13"/>
+        </w:numPr>
+        <w:spacing w:after="120"/>
+        <w:rPr>
+          <w:rFonts w:ascii="Arial" w:eastAsia="Arial" w:hAnsi="Arial" w:cs="Arial"/>
+          <w:color w:val="000000" w:themeColor="text1"/>
+        </w:rPr>
+        <w:sectPr>
+          <w:pgSz w:w="11906" w:h="16838"/>
+          <w:pgMar w:top="1440" w:right="1440" w:bottom="1440" w:left="1440" w:header="708" w:footer="708" w:gutter="0"/>
+          <w:pgNumType w:start="0"/>
+          <w:cols w:space="708"/>
+          <w:titlePg/>
+          <w:docGrid w:linePitch="360"/>
+        </w:sectPr>
+      </w:pPr>
+      <w:r>
+        <w:rPr>
+          <w:rFonts w:ascii="Arial" w:eastAsia="Arial" w:hAnsi="Arial" w:cs="Arial"/>
+          <w:b/>
+          <w:bCs/>
+          <w:color w:val="000000" w:themeColor="text1"/>
+        </w:rPr>
+        <w:t>Recommendations</w:t>
+      </w:r>
+    </w:p>
+    <w:p>
+      <w:pPr>
+        <w:pStyle w:val="Heading1"/>
+      </w:pPr>
+      <w:r>
+        <w:lastRenderedPageBreak/>
+        <w:t>Introduction</w:t>
+      </w:r>
+    </w:p>
+    <w:p>
+      <w:pPr>
+        <w:sectPr>
+          <w:pgSz w:w="11906" w:h="16838"/>
+          <w:pgMar w:top="1440" w:right="1440" w:bottom="1440" w:left="1440" w:header="708" w:footer="708" w:gutter="0"/>
+          <w:cols w:space="708"/>
+          <w:docGrid w:linePitch="360"/>
+        </w:sectPr>
+      </w:pPr>
+    </w:p>
+    <w:p>
+      <w:pPr>
+        <w:pStyle w:val="Heading1"/>
+      </w:pPr>
+      <w:r>
+        <w:lastRenderedPageBreak/>
+        <w:t>System Architecture</w:t>
+      </w:r>
+    </w:p>
+    <w:p/>
+    <w:p>
+      <w:pPr>
+        <w:pStyle w:val="Heading2"/>
+      </w:pPr>
+      <w:r>
+        <w:t>Hardware</w:t>
+      </w:r>
+    </w:p>
+    <w:p>
+      <w:pPr>
+        <w:pStyle w:val="Heading2"/>
+      </w:pPr>
+      <w:r>
+        <w:t>Software</w:t>
+      </w:r>
+    </w:p>
+    <w:p>
+      <w:pPr>
+        <w:pStyle w:val="Heading1"/>
+        <w:sectPr>
+          <w:pgSz w:w="11906" w:h="16838"/>
+          <w:pgMar w:top="1440" w:right="1440" w:bottom="1440" w:left="1440" w:header="708" w:footer="708" w:gutter="0"/>
+          <w:cols w:space="708"/>
+          <w:docGrid w:linePitch="360"/>
+        </w:sectPr>
+      </w:pPr>
+    </w:p>
+    <w:p>
+      <w:pPr>
+        <w:pStyle w:val="Heading1"/>
+      </w:pPr>
+      <w:r>
+        <w:lastRenderedPageBreak/>
+        <w:t>Development Process</w:t>
+      </w:r>
+    </w:p>
+    <w:p>
+      <w:pPr>
+        <w:pStyle w:val="Heading1"/>
+        <w:sectPr>
+          <w:pgSz w:w="11906" w:h="16838"/>
+          <w:pgMar w:top="1440" w:right="1440" w:bottom="1440" w:left="1440" w:header="708" w:footer="708" w:gutter="0"/>
+          <w:cols w:space="708"/>
+          <w:docGrid w:linePitch="360"/>
+        </w:sectPr>
+      </w:pPr>
+    </w:p>
+    <w:p>
+      <w:pPr>
+        <w:pStyle w:val="Heading1"/>
+      </w:pPr>
+      <w:r>
+        <w:lastRenderedPageBreak/>
+        <w:t>Results</w:t>
+      </w:r>
+    </w:p>
+    <w:p>
+      <w:pPr>
+        <w:pStyle w:val="Heading1"/>
+        <w:sectPr>
+          <w:pgSz w:w="11906" w:h="16838"/>
+          <w:pgMar w:top="1440" w:right="1440" w:bottom="1440" w:left="1440" w:header="708" w:footer="708" w:gutter="0"/>
+          <w:cols w:space="708"/>
+          <w:docGrid w:linePitch="360"/>
+        </w:sectPr>
+      </w:pPr>
+    </w:p>
+    <w:p>
+      <w:pPr>
+        <w:pStyle w:val="Heading1"/>
+      </w:pPr>
+      <w:r>
+        <w:lastRenderedPageBreak/>
+        <w:t>Conclusion</w:t>
+      </w:r>
+    </w:p>
+    <w:p>
+      <w:pPr>
+        <w:pStyle w:val="Heading1"/>
+        <w:sectPr>
+          <w:pgSz w:w="11906" w:h="16838"/>
+          <w:pgMar w:top="1440" w:right="1440" w:bottom="1440" w:left="1440" w:header="708" w:footer="708" w:gutter="0"/>
+          <w:cols w:space="708"/>
+          <w:docGrid w:linePitch="360"/>
+        </w:sectPr>
+      </w:pPr>
+    </w:p>
+    <w:p>
+      <w:pPr>
+        <w:pStyle w:val="Heading1"/>
+      </w:pPr>
+      <w:r>
+        <w:lastRenderedPageBreak/>
+        <w:t>References</w:t>
+      </w:r>
+    </w:p>
+    <w:p>
+      <w:pPr>
+        <w:pStyle w:val="Heading1"/>
+        <w:sectPr>
+          <w:pgSz w:w="11906" w:h="16838"/>
+          <w:pgMar w:top="1440" w:right="1440" w:bottom="1440" w:left="1440" w:header="708" w:footer="708" w:gutter="0"/>
+          <w:cols w:space="708"/>
+          <w:docGrid w:linePitch="360"/>
+        </w:sectPr>
+      </w:pPr>
+    </w:p>
+    <w:p>
+      <w:pPr>
+        <w:pStyle w:val="Heading1"/>
+      </w:pPr>
+      <w:r>
+        <w:lastRenderedPageBreak/>
+        <w:t>Appendix A</w:t>
+      </w:r>
+    </w:p>
     <w:p/>
     <w:sectPr>
       <w:pgSz w:w="11906" w:h="16838"/>
@@ -11,6 +1514,1327 @@
     </w:sectPr>
   </w:body>
 </w:document>
+</file>
+
+<file path=word/numbering.xml><?xml version="1.0" encoding="utf-8"?>
+<w:numbering xmlns:wpc="http://schemas.microsoft.com/office/word/2010/wordprocessingCanvas" xmlns:cx="http://schemas.microsoft.com/office/drawing/2014/chartex" xmlns:cx1="http://schemas.microsoft.com/office/drawing/2015/9/8/chartex" xmlns:cx2="http://schemas.microsoft.com/office/drawing/2015/10/21/chartex" xmlns:cx3="http://schemas.microsoft.com/office/drawing/2016/5/9/chartex" xmlns:cx4="http://schemas.microsoft.com/office/drawing/2016/5/10/chartex" xmlns:cx5="http://schemas.microsoft.com/office/drawing/2016/5/11/chartex" xmlns:cx6="http://schemas.microsoft.com/office/drawing/2016/5/12/chartex" xmlns:cx7="http://schemas.microsoft.com/office/drawing/2016/5/13/chartex" xmlns:cx8="http://schemas.microsoft.com/office/drawing/2016/5/14/chartex" xmlns:mc="http://schemas.openxmlformats.org/markup-compatibility/2006" xmlns:aink="http://schemas.microsoft.com/office/drawing/2016/ink" xmlns:am3d="http://schemas.microsoft.com/office/drawing/2017/model3d" xmlns:o="urn:schemas-microsoft-com:office:office" xmlns:oel="http://schemas.microsoft.com/office/2019/extlst" xmlns:r="http://schemas.openxmlformats.org/officeDocument/2006/relationships" xmlns:m="http://schemas.openxmlformats.org/officeDocument/2006/math" xmlns:v="urn:schemas-microsoft-com:vml" xmlns:wp14="http://schemas.microsoft.com/office/word/2010/wordprocessingDrawing" xmlns:wp="http://schemas.openxmlformats.org/drawingml/2006/wordprocessingDrawing" xmlns:w10="urn:schemas-microsoft-com:office:word" xmlns:w="http://schemas.openxmlformats.org/wordprocessingml/2006/main" xmlns:w14="http://schemas.microsoft.com/office/word/2010/wordml" xmlns:w15="http://schemas.microsoft.com/office/word/2012/wordml" xmlns:w16cex="http://schemas.microsoft.com/office/word/2018/wordml/cex" xmlns:w16cid="http://schemas.microsoft.com/office/word/2016/wordml/cid" xmlns:w16="http://schemas.microsoft.com/office/word/2018/wordml" xmlns:w16du="http://schemas.microsoft.com/office/word/2023/wordml/word16du" xmlns:w16sdtdh="http://schemas.microsoft.com/office/word/2020/wordml/sdtdatahash" xmlns:w16se="http://schemas.microsoft.com/office/word/2015/wordml/symex" xmlns:wpg="http://schemas.microsoft.com/office/word/2010/wordprocessingGroup" xmlns:wpi="http://schemas.microsoft.com/office/word/2010/wordprocessingInk" xmlns:wne="http://schemas.microsoft.com/office/word/2006/wordml" xmlns:wps="http://schemas.microsoft.com/office/word/2010/wordprocessingShape" mc:Ignorable="w14 w15 w16se w16cid w16 w16cex w16sdtdh w16du wp14">
+  <w:abstractNum w:abstractNumId="0" w15:restartNumberingAfterBreak="0">
+    <w:nsid w:val="0CE3DDA9"/>
+    <w:multiLevelType w:val="hybridMultilevel"/>
+    <w:tmpl w:val="FFFFFFFF"/>
+    <w:lvl w:ilvl="0" w:tplc="8474F7CA">
+      <w:start w:val="1"/>
+      <w:numFmt w:val="bullet"/>
+      <w:lvlText w:val=""/>
+      <w:lvlJc w:val="left"/>
+      <w:pPr>
+        <w:ind w:left="3600" w:hanging="360"/>
+      </w:pPr>
+      <w:rPr>
+        <w:rFonts w:ascii="Symbol" w:hAnsi="Symbol" w:hint="default"/>
+      </w:rPr>
+    </w:lvl>
+    <w:lvl w:ilvl="1" w:tplc="966638E4">
+      <w:start w:val="1"/>
+      <w:numFmt w:val="bullet"/>
+      <w:lvlText w:val="o"/>
+      <w:lvlJc w:val="left"/>
+      <w:pPr>
+        <w:ind w:left="1440" w:hanging="360"/>
+      </w:pPr>
+      <w:rPr>
+        <w:rFonts w:ascii="Courier New" w:hAnsi="Courier New" w:hint="default"/>
+      </w:rPr>
+    </w:lvl>
+    <w:lvl w:ilvl="2" w:tplc="F088330C">
+      <w:start w:val="1"/>
+      <w:numFmt w:val="bullet"/>
+      <w:lvlText w:val=""/>
+      <w:lvlJc w:val="left"/>
+      <w:pPr>
+        <w:ind w:left="2160" w:hanging="360"/>
+      </w:pPr>
+      <w:rPr>
+        <w:rFonts w:ascii="Wingdings" w:hAnsi="Wingdings" w:hint="default"/>
+      </w:rPr>
+    </w:lvl>
+    <w:lvl w:ilvl="3" w:tplc="CF440A5E">
+      <w:start w:val="1"/>
+      <w:numFmt w:val="bullet"/>
+      <w:lvlText w:val=""/>
+      <w:lvlJc w:val="left"/>
+      <w:pPr>
+        <w:ind w:left="2880" w:hanging="360"/>
+      </w:pPr>
+      <w:rPr>
+        <w:rFonts w:ascii="Symbol" w:hAnsi="Symbol" w:hint="default"/>
+      </w:rPr>
+    </w:lvl>
+    <w:lvl w:ilvl="4" w:tplc="1968FDC2">
+      <w:start w:val="1"/>
+      <w:numFmt w:val="bullet"/>
+      <w:lvlText w:val="o"/>
+      <w:lvlJc w:val="left"/>
+      <w:pPr>
+        <w:ind w:left="3600" w:hanging="360"/>
+      </w:pPr>
+      <w:rPr>
+        <w:rFonts w:ascii="Courier New" w:hAnsi="Courier New" w:hint="default"/>
+      </w:rPr>
+    </w:lvl>
+    <w:lvl w:ilvl="5" w:tplc="A9A48F34">
+      <w:start w:val="1"/>
+      <w:numFmt w:val="bullet"/>
+      <w:lvlText w:val=""/>
+      <w:lvlJc w:val="left"/>
+      <w:pPr>
+        <w:ind w:left="4320" w:hanging="360"/>
+      </w:pPr>
+      <w:rPr>
+        <w:rFonts w:ascii="Wingdings" w:hAnsi="Wingdings" w:hint="default"/>
+      </w:rPr>
+    </w:lvl>
+    <w:lvl w:ilvl="6" w:tplc="480E8E2C">
+      <w:start w:val="1"/>
+      <w:numFmt w:val="bullet"/>
+      <w:lvlText w:val=""/>
+      <w:lvlJc w:val="left"/>
+      <w:pPr>
+        <w:ind w:left="5040" w:hanging="360"/>
+      </w:pPr>
+      <w:rPr>
+        <w:rFonts w:ascii="Symbol" w:hAnsi="Symbol" w:hint="default"/>
+      </w:rPr>
+    </w:lvl>
+    <w:lvl w:ilvl="7" w:tplc="C4D4A6A8">
+      <w:start w:val="1"/>
+      <w:numFmt w:val="bullet"/>
+      <w:lvlText w:val="o"/>
+      <w:lvlJc w:val="left"/>
+      <w:pPr>
+        <w:ind w:left="5760" w:hanging="360"/>
+      </w:pPr>
+      <w:rPr>
+        <w:rFonts w:ascii="Courier New" w:hAnsi="Courier New" w:hint="default"/>
+      </w:rPr>
+    </w:lvl>
+    <w:lvl w:ilvl="8" w:tplc="27F2B718">
+      <w:start w:val="1"/>
+      <w:numFmt w:val="bullet"/>
+      <w:lvlText w:val=""/>
+      <w:lvlJc w:val="left"/>
+      <w:pPr>
+        <w:ind w:left="6480" w:hanging="360"/>
+      </w:pPr>
+      <w:rPr>
+        <w:rFonts w:ascii="Wingdings" w:hAnsi="Wingdings" w:hint="default"/>
+      </w:rPr>
+    </w:lvl>
+  </w:abstractNum>
+  <w:abstractNum w:abstractNumId="1" w15:restartNumberingAfterBreak="0">
+    <w:nsid w:val="1DF84AA5"/>
+    <w:multiLevelType w:val="hybridMultilevel"/>
+    <w:tmpl w:val="FFFFFFFF"/>
+    <w:lvl w:ilvl="0" w:tplc="8F088F5E">
+      <w:start w:val="1"/>
+      <w:numFmt w:val="bullet"/>
+      <w:lvlText w:val=""/>
+      <w:lvlJc w:val="left"/>
+      <w:pPr>
+        <w:ind w:left="3600" w:hanging="360"/>
+      </w:pPr>
+      <w:rPr>
+        <w:rFonts w:ascii="Symbol" w:hAnsi="Symbol" w:hint="default"/>
+      </w:rPr>
+    </w:lvl>
+    <w:lvl w:ilvl="1" w:tplc="9C644406">
+      <w:start w:val="1"/>
+      <w:numFmt w:val="bullet"/>
+      <w:lvlText w:val="o"/>
+      <w:lvlJc w:val="left"/>
+      <w:pPr>
+        <w:ind w:left="1440" w:hanging="360"/>
+      </w:pPr>
+      <w:rPr>
+        <w:rFonts w:ascii="Courier New" w:hAnsi="Courier New" w:hint="default"/>
+      </w:rPr>
+    </w:lvl>
+    <w:lvl w:ilvl="2" w:tplc="2772C7BE">
+      <w:start w:val="1"/>
+      <w:numFmt w:val="bullet"/>
+      <w:lvlText w:val=""/>
+      <w:lvlJc w:val="left"/>
+      <w:pPr>
+        <w:ind w:left="2160" w:hanging="360"/>
+      </w:pPr>
+      <w:rPr>
+        <w:rFonts w:ascii="Wingdings" w:hAnsi="Wingdings" w:hint="default"/>
+      </w:rPr>
+    </w:lvl>
+    <w:lvl w:ilvl="3" w:tplc="7EE6E318">
+      <w:start w:val="1"/>
+      <w:numFmt w:val="bullet"/>
+      <w:lvlText w:val=""/>
+      <w:lvlJc w:val="left"/>
+      <w:pPr>
+        <w:ind w:left="2880" w:hanging="360"/>
+      </w:pPr>
+      <w:rPr>
+        <w:rFonts w:ascii="Symbol" w:hAnsi="Symbol" w:hint="default"/>
+      </w:rPr>
+    </w:lvl>
+    <w:lvl w:ilvl="4" w:tplc="B45492CA">
+      <w:start w:val="1"/>
+      <w:numFmt w:val="bullet"/>
+      <w:lvlText w:val="o"/>
+      <w:lvlJc w:val="left"/>
+      <w:pPr>
+        <w:ind w:left="3600" w:hanging="360"/>
+      </w:pPr>
+      <w:rPr>
+        <w:rFonts w:ascii="Courier New" w:hAnsi="Courier New" w:hint="default"/>
+      </w:rPr>
+    </w:lvl>
+    <w:lvl w:ilvl="5" w:tplc="B1A47784">
+      <w:start w:val="1"/>
+      <w:numFmt w:val="bullet"/>
+      <w:lvlText w:val=""/>
+      <w:lvlJc w:val="left"/>
+      <w:pPr>
+        <w:ind w:left="4320" w:hanging="360"/>
+      </w:pPr>
+      <w:rPr>
+        <w:rFonts w:ascii="Wingdings" w:hAnsi="Wingdings" w:hint="default"/>
+      </w:rPr>
+    </w:lvl>
+    <w:lvl w:ilvl="6" w:tplc="97B6A594">
+      <w:start w:val="1"/>
+      <w:numFmt w:val="bullet"/>
+      <w:lvlText w:val=""/>
+      <w:lvlJc w:val="left"/>
+      <w:pPr>
+        <w:ind w:left="5040" w:hanging="360"/>
+      </w:pPr>
+      <w:rPr>
+        <w:rFonts w:ascii="Symbol" w:hAnsi="Symbol" w:hint="default"/>
+      </w:rPr>
+    </w:lvl>
+    <w:lvl w:ilvl="7" w:tplc="CCFC6FFE">
+      <w:start w:val="1"/>
+      <w:numFmt w:val="bullet"/>
+      <w:lvlText w:val="o"/>
+      <w:lvlJc w:val="left"/>
+      <w:pPr>
+        <w:ind w:left="5760" w:hanging="360"/>
+      </w:pPr>
+      <w:rPr>
+        <w:rFonts w:ascii="Courier New" w:hAnsi="Courier New" w:hint="default"/>
+      </w:rPr>
+    </w:lvl>
+    <w:lvl w:ilvl="8" w:tplc="E83256C8">
+      <w:start w:val="1"/>
+      <w:numFmt w:val="bullet"/>
+      <w:lvlText w:val=""/>
+      <w:lvlJc w:val="left"/>
+      <w:pPr>
+        <w:ind w:left="6480" w:hanging="360"/>
+      </w:pPr>
+      <w:rPr>
+        <w:rFonts w:ascii="Wingdings" w:hAnsi="Wingdings" w:hint="default"/>
+      </w:rPr>
+    </w:lvl>
+  </w:abstractNum>
+  <w:abstractNum w:abstractNumId="2" w15:restartNumberingAfterBreak="0">
+    <w:nsid w:val="23FD4AF3"/>
+    <w:multiLevelType w:val="hybridMultilevel"/>
+    <w:tmpl w:val="FFFFFFFF"/>
+    <w:lvl w:ilvl="0" w:tplc="24AADEA4">
+      <w:start w:val="1"/>
+      <w:numFmt w:val="decimal"/>
+      <w:lvlText w:val="%1."/>
+      <w:lvlJc w:val="left"/>
+      <w:pPr>
+        <w:ind w:left="3600" w:hanging="360"/>
+      </w:pPr>
+      <w:rPr>
+        <w:rFonts w:ascii="Arial" w:hAnsi="Arial" w:hint="default"/>
+      </w:rPr>
+    </w:lvl>
+    <w:lvl w:ilvl="1" w:tplc="F370BD9C">
+      <w:start w:val="1"/>
+      <w:numFmt w:val="lowerLetter"/>
+      <w:lvlText w:val="%2."/>
+      <w:lvlJc w:val="left"/>
+      <w:pPr>
+        <w:ind w:left="1440" w:hanging="360"/>
+      </w:pPr>
+    </w:lvl>
+    <w:lvl w:ilvl="2" w:tplc="79D2ED94">
+      <w:start w:val="1"/>
+      <w:numFmt w:val="lowerRoman"/>
+      <w:lvlText w:val="%3."/>
+      <w:lvlJc w:val="right"/>
+      <w:pPr>
+        <w:ind w:left="2160" w:hanging="180"/>
+      </w:pPr>
+    </w:lvl>
+    <w:lvl w:ilvl="3" w:tplc="F3ACA488">
+      <w:start w:val="1"/>
+      <w:numFmt w:val="decimal"/>
+      <w:lvlText w:val="%4."/>
+      <w:lvlJc w:val="left"/>
+      <w:pPr>
+        <w:ind w:left="2880" w:hanging="360"/>
+      </w:pPr>
+    </w:lvl>
+    <w:lvl w:ilvl="4" w:tplc="62DCEDC4">
+      <w:start w:val="1"/>
+      <w:numFmt w:val="lowerLetter"/>
+      <w:lvlText w:val="%5."/>
+      <w:lvlJc w:val="left"/>
+      <w:pPr>
+        <w:ind w:left="3600" w:hanging="360"/>
+      </w:pPr>
+    </w:lvl>
+    <w:lvl w:ilvl="5" w:tplc="280CC15E">
+      <w:start w:val="1"/>
+      <w:numFmt w:val="lowerRoman"/>
+      <w:lvlText w:val="%6."/>
+      <w:lvlJc w:val="right"/>
+      <w:pPr>
+        <w:ind w:left="4320" w:hanging="180"/>
+      </w:pPr>
+    </w:lvl>
+    <w:lvl w:ilvl="6" w:tplc="D7F0C152">
+      <w:start w:val="1"/>
+      <w:numFmt w:val="decimal"/>
+      <w:lvlText w:val="%7."/>
+      <w:lvlJc w:val="left"/>
+      <w:pPr>
+        <w:ind w:left="5040" w:hanging="360"/>
+      </w:pPr>
+    </w:lvl>
+    <w:lvl w:ilvl="7" w:tplc="057E1A06">
+      <w:start w:val="1"/>
+      <w:numFmt w:val="lowerLetter"/>
+      <w:lvlText w:val="%8."/>
+      <w:lvlJc w:val="left"/>
+      <w:pPr>
+        <w:ind w:left="5760" w:hanging="360"/>
+      </w:pPr>
+    </w:lvl>
+    <w:lvl w:ilvl="8" w:tplc="9A3EAACC">
+      <w:start w:val="1"/>
+      <w:numFmt w:val="lowerRoman"/>
+      <w:lvlText w:val="%9."/>
+      <w:lvlJc w:val="right"/>
+      <w:pPr>
+        <w:ind w:left="6480" w:hanging="180"/>
+      </w:pPr>
+    </w:lvl>
+  </w:abstractNum>
+  <w:abstractNum w:abstractNumId="3" w15:restartNumberingAfterBreak="0">
+    <w:nsid w:val="2599FFA2"/>
+    <w:multiLevelType w:val="hybridMultilevel"/>
+    <w:tmpl w:val="FFFFFFFF"/>
+    <w:lvl w:ilvl="0" w:tplc="BFE8ADFA">
+      <w:start w:val="4"/>
+      <w:numFmt w:val="decimal"/>
+      <w:lvlText w:val="%1."/>
+      <w:lvlJc w:val="left"/>
+      <w:pPr>
+        <w:ind w:left="3600" w:hanging="360"/>
+      </w:pPr>
+      <w:rPr>
+        <w:rFonts w:ascii="Arial" w:hAnsi="Arial" w:hint="default"/>
+      </w:rPr>
+    </w:lvl>
+    <w:lvl w:ilvl="1" w:tplc="C1B4AE52">
+      <w:start w:val="1"/>
+      <w:numFmt w:val="lowerLetter"/>
+      <w:lvlText w:val="%2."/>
+      <w:lvlJc w:val="left"/>
+      <w:pPr>
+        <w:ind w:left="1440" w:hanging="360"/>
+      </w:pPr>
+    </w:lvl>
+    <w:lvl w:ilvl="2" w:tplc="30524200">
+      <w:start w:val="1"/>
+      <w:numFmt w:val="lowerRoman"/>
+      <w:lvlText w:val="%3."/>
+      <w:lvlJc w:val="right"/>
+      <w:pPr>
+        <w:ind w:left="2160" w:hanging="180"/>
+      </w:pPr>
+    </w:lvl>
+    <w:lvl w:ilvl="3" w:tplc="78746210">
+      <w:start w:val="1"/>
+      <w:numFmt w:val="decimal"/>
+      <w:lvlText w:val="%4."/>
+      <w:lvlJc w:val="left"/>
+      <w:pPr>
+        <w:ind w:left="2880" w:hanging="360"/>
+      </w:pPr>
+    </w:lvl>
+    <w:lvl w:ilvl="4" w:tplc="866C4D3A">
+      <w:start w:val="1"/>
+      <w:numFmt w:val="lowerLetter"/>
+      <w:lvlText w:val="%5."/>
+      <w:lvlJc w:val="left"/>
+      <w:pPr>
+        <w:ind w:left="3600" w:hanging="360"/>
+      </w:pPr>
+    </w:lvl>
+    <w:lvl w:ilvl="5" w:tplc="14402002">
+      <w:start w:val="1"/>
+      <w:numFmt w:val="lowerRoman"/>
+      <w:lvlText w:val="%6."/>
+      <w:lvlJc w:val="right"/>
+      <w:pPr>
+        <w:ind w:left="4320" w:hanging="180"/>
+      </w:pPr>
+    </w:lvl>
+    <w:lvl w:ilvl="6" w:tplc="39B8918E">
+      <w:start w:val="1"/>
+      <w:numFmt w:val="decimal"/>
+      <w:lvlText w:val="%7."/>
+      <w:lvlJc w:val="left"/>
+      <w:pPr>
+        <w:ind w:left="5040" w:hanging="360"/>
+      </w:pPr>
+    </w:lvl>
+    <w:lvl w:ilvl="7" w:tplc="8AFEBAB2">
+      <w:start w:val="1"/>
+      <w:numFmt w:val="lowerLetter"/>
+      <w:lvlText w:val="%8."/>
+      <w:lvlJc w:val="left"/>
+      <w:pPr>
+        <w:ind w:left="5760" w:hanging="360"/>
+      </w:pPr>
+    </w:lvl>
+    <w:lvl w:ilvl="8" w:tplc="E17253BA">
+      <w:start w:val="1"/>
+      <w:numFmt w:val="lowerRoman"/>
+      <w:lvlText w:val="%9."/>
+      <w:lvlJc w:val="right"/>
+      <w:pPr>
+        <w:ind w:left="6480" w:hanging="180"/>
+      </w:pPr>
+    </w:lvl>
+  </w:abstractNum>
+  <w:abstractNum w:abstractNumId="4" w15:restartNumberingAfterBreak="0">
+    <w:nsid w:val="2973F31B"/>
+    <w:multiLevelType w:val="hybridMultilevel"/>
+    <w:tmpl w:val="FFFFFFFF"/>
+    <w:lvl w:ilvl="0" w:tplc="3E2C711C">
+      <w:start w:val="3"/>
+      <w:numFmt w:val="decimal"/>
+      <w:lvlText w:val="%1."/>
+      <w:lvlJc w:val="left"/>
+      <w:pPr>
+        <w:ind w:left="3600" w:hanging="360"/>
+      </w:pPr>
+      <w:rPr>
+        <w:rFonts w:ascii="Arial" w:hAnsi="Arial" w:hint="default"/>
+      </w:rPr>
+    </w:lvl>
+    <w:lvl w:ilvl="1" w:tplc="E328F3FE">
+      <w:start w:val="1"/>
+      <w:numFmt w:val="lowerLetter"/>
+      <w:lvlText w:val="%2."/>
+      <w:lvlJc w:val="left"/>
+      <w:pPr>
+        <w:ind w:left="1440" w:hanging="360"/>
+      </w:pPr>
+    </w:lvl>
+    <w:lvl w:ilvl="2" w:tplc="1C22BC4C">
+      <w:start w:val="1"/>
+      <w:numFmt w:val="lowerRoman"/>
+      <w:lvlText w:val="%3."/>
+      <w:lvlJc w:val="right"/>
+      <w:pPr>
+        <w:ind w:left="2160" w:hanging="180"/>
+      </w:pPr>
+    </w:lvl>
+    <w:lvl w:ilvl="3" w:tplc="5A46C96C">
+      <w:start w:val="1"/>
+      <w:numFmt w:val="decimal"/>
+      <w:lvlText w:val="%4."/>
+      <w:lvlJc w:val="left"/>
+      <w:pPr>
+        <w:ind w:left="2880" w:hanging="360"/>
+      </w:pPr>
+    </w:lvl>
+    <w:lvl w:ilvl="4" w:tplc="C1D6A39E">
+      <w:start w:val="1"/>
+      <w:numFmt w:val="lowerLetter"/>
+      <w:lvlText w:val="%5."/>
+      <w:lvlJc w:val="left"/>
+      <w:pPr>
+        <w:ind w:left="3600" w:hanging="360"/>
+      </w:pPr>
+    </w:lvl>
+    <w:lvl w:ilvl="5" w:tplc="880E1912">
+      <w:start w:val="1"/>
+      <w:numFmt w:val="lowerRoman"/>
+      <w:lvlText w:val="%6."/>
+      <w:lvlJc w:val="right"/>
+      <w:pPr>
+        <w:ind w:left="4320" w:hanging="180"/>
+      </w:pPr>
+    </w:lvl>
+    <w:lvl w:ilvl="6" w:tplc="42F6251C">
+      <w:start w:val="1"/>
+      <w:numFmt w:val="decimal"/>
+      <w:lvlText w:val="%7."/>
+      <w:lvlJc w:val="left"/>
+      <w:pPr>
+        <w:ind w:left="5040" w:hanging="360"/>
+      </w:pPr>
+    </w:lvl>
+    <w:lvl w:ilvl="7" w:tplc="E89417C8">
+      <w:start w:val="1"/>
+      <w:numFmt w:val="lowerLetter"/>
+      <w:lvlText w:val="%8."/>
+      <w:lvlJc w:val="left"/>
+      <w:pPr>
+        <w:ind w:left="5760" w:hanging="360"/>
+      </w:pPr>
+    </w:lvl>
+    <w:lvl w:ilvl="8" w:tplc="B6AA285A">
+      <w:start w:val="1"/>
+      <w:numFmt w:val="lowerRoman"/>
+      <w:lvlText w:val="%9."/>
+      <w:lvlJc w:val="right"/>
+      <w:pPr>
+        <w:ind w:left="6480" w:hanging="180"/>
+      </w:pPr>
+    </w:lvl>
+  </w:abstractNum>
+  <w:abstractNum w:abstractNumId="5" w15:restartNumberingAfterBreak="0">
+    <w:nsid w:val="2B37FAD4"/>
+    <w:multiLevelType w:val="hybridMultilevel"/>
+    <w:tmpl w:val="FFFFFFFF"/>
+    <w:lvl w:ilvl="0" w:tplc="8CFABF5E">
+      <w:start w:val="1"/>
+      <w:numFmt w:val="bullet"/>
+      <w:lvlText w:val=""/>
+      <w:lvlJc w:val="left"/>
+      <w:pPr>
+        <w:ind w:left="3600" w:hanging="360"/>
+      </w:pPr>
+      <w:rPr>
+        <w:rFonts w:ascii="Symbol" w:hAnsi="Symbol" w:hint="default"/>
+      </w:rPr>
+    </w:lvl>
+    <w:lvl w:ilvl="1" w:tplc="01987828">
+      <w:start w:val="1"/>
+      <w:numFmt w:val="bullet"/>
+      <w:lvlText w:val="o"/>
+      <w:lvlJc w:val="left"/>
+      <w:pPr>
+        <w:ind w:left="1440" w:hanging="360"/>
+      </w:pPr>
+      <w:rPr>
+        <w:rFonts w:ascii="Courier New" w:hAnsi="Courier New" w:hint="default"/>
+      </w:rPr>
+    </w:lvl>
+    <w:lvl w:ilvl="2" w:tplc="28C45DAE">
+      <w:start w:val="1"/>
+      <w:numFmt w:val="bullet"/>
+      <w:lvlText w:val=""/>
+      <w:lvlJc w:val="left"/>
+      <w:pPr>
+        <w:ind w:left="2160" w:hanging="360"/>
+      </w:pPr>
+      <w:rPr>
+        <w:rFonts w:ascii="Wingdings" w:hAnsi="Wingdings" w:hint="default"/>
+      </w:rPr>
+    </w:lvl>
+    <w:lvl w:ilvl="3" w:tplc="3C40E39C">
+      <w:start w:val="1"/>
+      <w:numFmt w:val="bullet"/>
+      <w:lvlText w:val=""/>
+      <w:lvlJc w:val="left"/>
+      <w:pPr>
+        <w:ind w:left="2880" w:hanging="360"/>
+      </w:pPr>
+      <w:rPr>
+        <w:rFonts w:ascii="Symbol" w:hAnsi="Symbol" w:hint="default"/>
+      </w:rPr>
+    </w:lvl>
+    <w:lvl w:ilvl="4" w:tplc="54B29B14">
+      <w:start w:val="1"/>
+      <w:numFmt w:val="bullet"/>
+      <w:lvlText w:val="o"/>
+      <w:lvlJc w:val="left"/>
+      <w:pPr>
+        <w:ind w:left="3600" w:hanging="360"/>
+      </w:pPr>
+      <w:rPr>
+        <w:rFonts w:ascii="Courier New" w:hAnsi="Courier New" w:hint="default"/>
+      </w:rPr>
+    </w:lvl>
+    <w:lvl w:ilvl="5" w:tplc="BC06BC5E">
+      <w:start w:val="1"/>
+      <w:numFmt w:val="bullet"/>
+      <w:lvlText w:val=""/>
+      <w:lvlJc w:val="left"/>
+      <w:pPr>
+        <w:ind w:left="4320" w:hanging="360"/>
+      </w:pPr>
+      <w:rPr>
+        <w:rFonts w:ascii="Wingdings" w:hAnsi="Wingdings" w:hint="default"/>
+      </w:rPr>
+    </w:lvl>
+    <w:lvl w:ilvl="6" w:tplc="0040D7C2">
+      <w:start w:val="1"/>
+      <w:numFmt w:val="bullet"/>
+      <w:lvlText w:val=""/>
+      <w:lvlJc w:val="left"/>
+      <w:pPr>
+        <w:ind w:left="5040" w:hanging="360"/>
+      </w:pPr>
+      <w:rPr>
+        <w:rFonts w:ascii="Symbol" w:hAnsi="Symbol" w:hint="default"/>
+      </w:rPr>
+    </w:lvl>
+    <w:lvl w:ilvl="7" w:tplc="C79E6EAE">
+      <w:start w:val="1"/>
+      <w:numFmt w:val="bullet"/>
+      <w:lvlText w:val="o"/>
+      <w:lvlJc w:val="left"/>
+      <w:pPr>
+        <w:ind w:left="5760" w:hanging="360"/>
+      </w:pPr>
+      <w:rPr>
+        <w:rFonts w:ascii="Courier New" w:hAnsi="Courier New" w:hint="default"/>
+      </w:rPr>
+    </w:lvl>
+    <w:lvl w:ilvl="8" w:tplc="8A82293A">
+      <w:start w:val="1"/>
+      <w:numFmt w:val="bullet"/>
+      <w:lvlText w:val=""/>
+      <w:lvlJc w:val="left"/>
+      <w:pPr>
+        <w:ind w:left="6480" w:hanging="360"/>
+      </w:pPr>
+      <w:rPr>
+        <w:rFonts w:ascii="Wingdings" w:hAnsi="Wingdings" w:hint="default"/>
+      </w:rPr>
+    </w:lvl>
+  </w:abstractNum>
+  <w:abstractNum w:abstractNumId="6" w15:restartNumberingAfterBreak="0">
+    <w:nsid w:val="30C55880"/>
+    <w:multiLevelType w:val="hybridMultilevel"/>
+    <w:tmpl w:val="FFFFFFFF"/>
+    <w:lvl w:ilvl="0" w:tplc="076C31D0">
+      <w:start w:val="8"/>
+      <w:numFmt w:val="decimal"/>
+      <w:lvlText w:val="%1."/>
+      <w:lvlJc w:val="left"/>
+      <w:pPr>
+        <w:ind w:left="3600" w:hanging="360"/>
+      </w:pPr>
+      <w:rPr>
+        <w:rFonts w:ascii="Arial" w:hAnsi="Arial" w:hint="default"/>
+      </w:rPr>
+    </w:lvl>
+    <w:lvl w:ilvl="1" w:tplc="5824C234">
+      <w:start w:val="1"/>
+      <w:numFmt w:val="lowerLetter"/>
+      <w:lvlText w:val="%2."/>
+      <w:lvlJc w:val="left"/>
+      <w:pPr>
+        <w:ind w:left="1440" w:hanging="360"/>
+      </w:pPr>
+    </w:lvl>
+    <w:lvl w:ilvl="2" w:tplc="E42640BC">
+      <w:start w:val="1"/>
+      <w:numFmt w:val="lowerRoman"/>
+      <w:lvlText w:val="%3."/>
+      <w:lvlJc w:val="right"/>
+      <w:pPr>
+        <w:ind w:left="2160" w:hanging="180"/>
+      </w:pPr>
+    </w:lvl>
+    <w:lvl w:ilvl="3" w:tplc="D0A4B5C6">
+      <w:start w:val="1"/>
+      <w:numFmt w:val="decimal"/>
+      <w:lvlText w:val="%4."/>
+      <w:lvlJc w:val="left"/>
+      <w:pPr>
+        <w:ind w:left="2880" w:hanging="360"/>
+      </w:pPr>
+    </w:lvl>
+    <w:lvl w:ilvl="4" w:tplc="E62484E0">
+      <w:start w:val="1"/>
+      <w:numFmt w:val="lowerLetter"/>
+      <w:lvlText w:val="%5."/>
+      <w:lvlJc w:val="left"/>
+      <w:pPr>
+        <w:ind w:left="3600" w:hanging="360"/>
+      </w:pPr>
+    </w:lvl>
+    <w:lvl w:ilvl="5" w:tplc="2E92118C">
+      <w:start w:val="1"/>
+      <w:numFmt w:val="lowerRoman"/>
+      <w:lvlText w:val="%6."/>
+      <w:lvlJc w:val="right"/>
+      <w:pPr>
+        <w:ind w:left="4320" w:hanging="180"/>
+      </w:pPr>
+    </w:lvl>
+    <w:lvl w:ilvl="6" w:tplc="94808458">
+      <w:start w:val="1"/>
+      <w:numFmt w:val="decimal"/>
+      <w:lvlText w:val="%7."/>
+      <w:lvlJc w:val="left"/>
+      <w:pPr>
+        <w:ind w:left="5040" w:hanging="360"/>
+      </w:pPr>
+    </w:lvl>
+    <w:lvl w:ilvl="7" w:tplc="B06CD662">
+      <w:start w:val="1"/>
+      <w:numFmt w:val="lowerLetter"/>
+      <w:lvlText w:val="%8."/>
+      <w:lvlJc w:val="left"/>
+      <w:pPr>
+        <w:ind w:left="5760" w:hanging="360"/>
+      </w:pPr>
+    </w:lvl>
+    <w:lvl w:ilvl="8" w:tplc="2C88C6D6">
+      <w:start w:val="1"/>
+      <w:numFmt w:val="lowerRoman"/>
+      <w:lvlText w:val="%9."/>
+      <w:lvlJc w:val="right"/>
+      <w:pPr>
+        <w:ind w:left="6480" w:hanging="180"/>
+      </w:pPr>
+    </w:lvl>
+  </w:abstractNum>
+  <w:abstractNum w:abstractNumId="7" w15:restartNumberingAfterBreak="0">
+    <w:nsid w:val="53622AAE"/>
+    <w:multiLevelType w:val="hybridMultilevel"/>
+    <w:tmpl w:val="FFFFFFFF"/>
+    <w:lvl w:ilvl="0" w:tplc="78C8F2A0">
+      <w:start w:val="1"/>
+      <w:numFmt w:val="bullet"/>
+      <w:lvlText w:val=""/>
+      <w:lvlJc w:val="left"/>
+      <w:pPr>
+        <w:ind w:left="3600" w:hanging="360"/>
+      </w:pPr>
+      <w:rPr>
+        <w:rFonts w:ascii="Symbol" w:hAnsi="Symbol" w:hint="default"/>
+      </w:rPr>
+    </w:lvl>
+    <w:lvl w:ilvl="1" w:tplc="839A398C">
+      <w:start w:val="1"/>
+      <w:numFmt w:val="bullet"/>
+      <w:lvlText w:val="o"/>
+      <w:lvlJc w:val="left"/>
+      <w:pPr>
+        <w:ind w:left="1440" w:hanging="360"/>
+      </w:pPr>
+      <w:rPr>
+        <w:rFonts w:ascii="Courier New" w:hAnsi="Courier New" w:hint="default"/>
+      </w:rPr>
+    </w:lvl>
+    <w:lvl w:ilvl="2" w:tplc="2ACEA2D2">
+      <w:start w:val="1"/>
+      <w:numFmt w:val="bullet"/>
+      <w:lvlText w:val=""/>
+      <w:lvlJc w:val="left"/>
+      <w:pPr>
+        <w:ind w:left="2160" w:hanging="360"/>
+      </w:pPr>
+      <w:rPr>
+        <w:rFonts w:ascii="Wingdings" w:hAnsi="Wingdings" w:hint="default"/>
+      </w:rPr>
+    </w:lvl>
+    <w:lvl w:ilvl="3" w:tplc="D9B69966">
+      <w:start w:val="1"/>
+      <w:numFmt w:val="bullet"/>
+      <w:lvlText w:val=""/>
+      <w:lvlJc w:val="left"/>
+      <w:pPr>
+        <w:ind w:left="2880" w:hanging="360"/>
+      </w:pPr>
+      <w:rPr>
+        <w:rFonts w:ascii="Symbol" w:hAnsi="Symbol" w:hint="default"/>
+      </w:rPr>
+    </w:lvl>
+    <w:lvl w:ilvl="4" w:tplc="859AEEB0">
+      <w:start w:val="1"/>
+      <w:numFmt w:val="bullet"/>
+      <w:lvlText w:val="o"/>
+      <w:lvlJc w:val="left"/>
+      <w:pPr>
+        <w:ind w:left="3600" w:hanging="360"/>
+      </w:pPr>
+      <w:rPr>
+        <w:rFonts w:ascii="Courier New" w:hAnsi="Courier New" w:hint="default"/>
+      </w:rPr>
+    </w:lvl>
+    <w:lvl w:ilvl="5" w:tplc="83329BEE">
+      <w:start w:val="1"/>
+      <w:numFmt w:val="bullet"/>
+      <w:lvlText w:val=""/>
+      <w:lvlJc w:val="left"/>
+      <w:pPr>
+        <w:ind w:left="4320" w:hanging="360"/>
+      </w:pPr>
+      <w:rPr>
+        <w:rFonts w:ascii="Wingdings" w:hAnsi="Wingdings" w:hint="default"/>
+      </w:rPr>
+    </w:lvl>
+    <w:lvl w:ilvl="6" w:tplc="62CEECF4">
+      <w:start w:val="1"/>
+      <w:numFmt w:val="bullet"/>
+      <w:lvlText w:val=""/>
+      <w:lvlJc w:val="left"/>
+      <w:pPr>
+        <w:ind w:left="5040" w:hanging="360"/>
+      </w:pPr>
+      <w:rPr>
+        <w:rFonts w:ascii="Symbol" w:hAnsi="Symbol" w:hint="default"/>
+      </w:rPr>
+    </w:lvl>
+    <w:lvl w:ilvl="7" w:tplc="E5A8025C">
+      <w:start w:val="1"/>
+      <w:numFmt w:val="bullet"/>
+      <w:lvlText w:val="o"/>
+      <w:lvlJc w:val="left"/>
+      <w:pPr>
+        <w:ind w:left="5760" w:hanging="360"/>
+      </w:pPr>
+      <w:rPr>
+        <w:rFonts w:ascii="Courier New" w:hAnsi="Courier New" w:hint="default"/>
+      </w:rPr>
+    </w:lvl>
+    <w:lvl w:ilvl="8" w:tplc="0108E77E">
+      <w:start w:val="1"/>
+      <w:numFmt w:val="bullet"/>
+      <w:lvlText w:val=""/>
+      <w:lvlJc w:val="left"/>
+      <w:pPr>
+        <w:ind w:left="6480" w:hanging="360"/>
+      </w:pPr>
+      <w:rPr>
+        <w:rFonts w:ascii="Wingdings" w:hAnsi="Wingdings" w:hint="default"/>
+      </w:rPr>
+    </w:lvl>
+  </w:abstractNum>
+  <w:abstractNum w:abstractNumId="8" w15:restartNumberingAfterBreak="0">
+    <w:nsid w:val="55FF711A"/>
+    <w:multiLevelType w:val="hybridMultilevel"/>
+    <w:tmpl w:val="FFFFFFFF"/>
+    <w:lvl w:ilvl="0" w:tplc="CF3821F8">
+      <w:start w:val="5"/>
+      <w:numFmt w:val="decimal"/>
+      <w:lvlText w:val="%1."/>
+      <w:lvlJc w:val="left"/>
+      <w:pPr>
+        <w:ind w:left="3600" w:hanging="360"/>
+      </w:pPr>
+      <w:rPr>
+        <w:rFonts w:ascii="Arial" w:hAnsi="Arial" w:hint="default"/>
+      </w:rPr>
+    </w:lvl>
+    <w:lvl w:ilvl="1" w:tplc="784EC80E">
+      <w:start w:val="1"/>
+      <w:numFmt w:val="lowerLetter"/>
+      <w:lvlText w:val="%2."/>
+      <w:lvlJc w:val="left"/>
+      <w:pPr>
+        <w:ind w:left="1440" w:hanging="360"/>
+      </w:pPr>
+    </w:lvl>
+    <w:lvl w:ilvl="2" w:tplc="3A8C597E">
+      <w:start w:val="1"/>
+      <w:numFmt w:val="lowerRoman"/>
+      <w:lvlText w:val="%3."/>
+      <w:lvlJc w:val="right"/>
+      <w:pPr>
+        <w:ind w:left="2160" w:hanging="180"/>
+      </w:pPr>
+    </w:lvl>
+    <w:lvl w:ilvl="3" w:tplc="8F58AAEA">
+      <w:start w:val="1"/>
+      <w:numFmt w:val="decimal"/>
+      <w:lvlText w:val="%4."/>
+      <w:lvlJc w:val="left"/>
+      <w:pPr>
+        <w:ind w:left="2880" w:hanging="360"/>
+      </w:pPr>
+    </w:lvl>
+    <w:lvl w:ilvl="4" w:tplc="6D409316">
+      <w:start w:val="1"/>
+      <w:numFmt w:val="lowerLetter"/>
+      <w:lvlText w:val="%5."/>
+      <w:lvlJc w:val="left"/>
+      <w:pPr>
+        <w:ind w:left="3600" w:hanging="360"/>
+      </w:pPr>
+    </w:lvl>
+    <w:lvl w:ilvl="5" w:tplc="431E5BAA">
+      <w:start w:val="1"/>
+      <w:numFmt w:val="lowerRoman"/>
+      <w:lvlText w:val="%6."/>
+      <w:lvlJc w:val="right"/>
+      <w:pPr>
+        <w:ind w:left="4320" w:hanging="180"/>
+      </w:pPr>
+    </w:lvl>
+    <w:lvl w:ilvl="6" w:tplc="22B85436">
+      <w:start w:val="1"/>
+      <w:numFmt w:val="decimal"/>
+      <w:lvlText w:val="%7."/>
+      <w:lvlJc w:val="left"/>
+      <w:pPr>
+        <w:ind w:left="5040" w:hanging="360"/>
+      </w:pPr>
+    </w:lvl>
+    <w:lvl w:ilvl="7" w:tplc="07FEE5BC">
+      <w:start w:val="1"/>
+      <w:numFmt w:val="lowerLetter"/>
+      <w:lvlText w:val="%8."/>
+      <w:lvlJc w:val="left"/>
+      <w:pPr>
+        <w:ind w:left="5760" w:hanging="360"/>
+      </w:pPr>
+    </w:lvl>
+    <w:lvl w:ilvl="8" w:tplc="F6629F2A">
+      <w:start w:val="1"/>
+      <w:numFmt w:val="lowerRoman"/>
+      <w:lvlText w:val="%9."/>
+      <w:lvlJc w:val="right"/>
+      <w:pPr>
+        <w:ind w:left="6480" w:hanging="180"/>
+      </w:pPr>
+    </w:lvl>
+  </w:abstractNum>
+  <w:abstractNum w:abstractNumId="9" w15:restartNumberingAfterBreak="0">
+    <w:nsid w:val="5C24D65D"/>
+    <w:multiLevelType w:val="hybridMultilevel"/>
+    <w:tmpl w:val="FFFFFFFF"/>
+    <w:lvl w:ilvl="0" w:tplc="610A4494">
+      <w:start w:val="1"/>
+      <w:numFmt w:val="bullet"/>
+      <w:lvlText w:val=""/>
+      <w:lvlJc w:val="left"/>
+      <w:pPr>
+        <w:ind w:left="3600" w:hanging="360"/>
+      </w:pPr>
+      <w:rPr>
+        <w:rFonts w:ascii="Symbol" w:hAnsi="Symbol" w:hint="default"/>
+      </w:rPr>
+    </w:lvl>
+    <w:lvl w:ilvl="1" w:tplc="3B1CEDC0">
+      <w:start w:val="1"/>
+      <w:numFmt w:val="bullet"/>
+      <w:lvlText w:val="o"/>
+      <w:lvlJc w:val="left"/>
+      <w:pPr>
+        <w:ind w:left="1440" w:hanging="360"/>
+      </w:pPr>
+      <w:rPr>
+        <w:rFonts w:ascii="Courier New" w:hAnsi="Courier New" w:hint="default"/>
+      </w:rPr>
+    </w:lvl>
+    <w:lvl w:ilvl="2" w:tplc="9C6E8DF6">
+      <w:start w:val="1"/>
+      <w:numFmt w:val="bullet"/>
+      <w:lvlText w:val=""/>
+      <w:lvlJc w:val="left"/>
+      <w:pPr>
+        <w:ind w:left="2160" w:hanging="360"/>
+      </w:pPr>
+      <w:rPr>
+        <w:rFonts w:ascii="Wingdings" w:hAnsi="Wingdings" w:hint="default"/>
+      </w:rPr>
+    </w:lvl>
+    <w:lvl w:ilvl="3" w:tplc="983A854C">
+      <w:start w:val="1"/>
+      <w:numFmt w:val="bullet"/>
+      <w:lvlText w:val=""/>
+      <w:lvlJc w:val="left"/>
+      <w:pPr>
+        <w:ind w:left="2880" w:hanging="360"/>
+      </w:pPr>
+      <w:rPr>
+        <w:rFonts w:ascii="Symbol" w:hAnsi="Symbol" w:hint="default"/>
+      </w:rPr>
+    </w:lvl>
+    <w:lvl w:ilvl="4" w:tplc="5B02E832">
+      <w:start w:val="1"/>
+      <w:numFmt w:val="bullet"/>
+      <w:lvlText w:val="o"/>
+      <w:lvlJc w:val="left"/>
+      <w:pPr>
+        <w:ind w:left="3600" w:hanging="360"/>
+      </w:pPr>
+      <w:rPr>
+        <w:rFonts w:ascii="Courier New" w:hAnsi="Courier New" w:hint="default"/>
+      </w:rPr>
+    </w:lvl>
+    <w:lvl w:ilvl="5" w:tplc="4FC0F08E">
+      <w:start w:val="1"/>
+      <w:numFmt w:val="bullet"/>
+      <w:lvlText w:val=""/>
+      <w:lvlJc w:val="left"/>
+      <w:pPr>
+        <w:ind w:left="4320" w:hanging="360"/>
+      </w:pPr>
+      <w:rPr>
+        <w:rFonts w:ascii="Wingdings" w:hAnsi="Wingdings" w:hint="default"/>
+      </w:rPr>
+    </w:lvl>
+    <w:lvl w:ilvl="6" w:tplc="35D0C3A6">
+      <w:start w:val="1"/>
+      <w:numFmt w:val="bullet"/>
+      <w:lvlText w:val=""/>
+      <w:lvlJc w:val="left"/>
+      <w:pPr>
+        <w:ind w:left="5040" w:hanging="360"/>
+      </w:pPr>
+      <w:rPr>
+        <w:rFonts w:ascii="Symbol" w:hAnsi="Symbol" w:hint="default"/>
+      </w:rPr>
+    </w:lvl>
+    <w:lvl w:ilvl="7" w:tplc="4D9AA684">
+      <w:start w:val="1"/>
+      <w:numFmt w:val="bullet"/>
+      <w:lvlText w:val="o"/>
+      <w:lvlJc w:val="left"/>
+      <w:pPr>
+        <w:ind w:left="5760" w:hanging="360"/>
+      </w:pPr>
+      <w:rPr>
+        <w:rFonts w:ascii="Courier New" w:hAnsi="Courier New" w:hint="default"/>
+      </w:rPr>
+    </w:lvl>
+    <w:lvl w:ilvl="8" w:tplc="8AF414E4">
+      <w:start w:val="1"/>
+      <w:numFmt w:val="bullet"/>
+      <w:lvlText w:val=""/>
+      <w:lvlJc w:val="left"/>
+      <w:pPr>
+        <w:ind w:left="6480" w:hanging="360"/>
+      </w:pPr>
+      <w:rPr>
+        <w:rFonts w:ascii="Wingdings" w:hAnsi="Wingdings" w:hint="default"/>
+      </w:rPr>
+    </w:lvl>
+  </w:abstractNum>
+  <w:abstractNum w:abstractNumId="10" w15:restartNumberingAfterBreak="0">
+    <w:nsid w:val="745BCA9D"/>
+    <w:multiLevelType w:val="hybridMultilevel"/>
+    <w:tmpl w:val="FFFFFFFF"/>
+    <w:lvl w:ilvl="0" w:tplc="64C2D42E">
+      <w:start w:val="7"/>
+      <w:numFmt w:val="decimal"/>
+      <w:lvlText w:val="%1."/>
+      <w:lvlJc w:val="left"/>
+      <w:pPr>
+        <w:ind w:left="3600" w:hanging="360"/>
+      </w:pPr>
+      <w:rPr>
+        <w:rFonts w:ascii="Arial" w:hAnsi="Arial" w:hint="default"/>
+      </w:rPr>
+    </w:lvl>
+    <w:lvl w:ilvl="1" w:tplc="7F485F68">
+      <w:start w:val="1"/>
+      <w:numFmt w:val="lowerLetter"/>
+      <w:lvlText w:val="%2."/>
+      <w:lvlJc w:val="left"/>
+      <w:pPr>
+        <w:ind w:left="1440" w:hanging="360"/>
+      </w:pPr>
+    </w:lvl>
+    <w:lvl w:ilvl="2" w:tplc="78A859E2">
+      <w:start w:val="1"/>
+      <w:numFmt w:val="lowerRoman"/>
+      <w:lvlText w:val="%3."/>
+      <w:lvlJc w:val="right"/>
+      <w:pPr>
+        <w:ind w:left="2160" w:hanging="180"/>
+      </w:pPr>
+    </w:lvl>
+    <w:lvl w:ilvl="3" w:tplc="C5FAA9AC">
+      <w:start w:val="1"/>
+      <w:numFmt w:val="decimal"/>
+      <w:lvlText w:val="%4."/>
+      <w:lvlJc w:val="left"/>
+      <w:pPr>
+        <w:ind w:left="2880" w:hanging="360"/>
+      </w:pPr>
+    </w:lvl>
+    <w:lvl w:ilvl="4" w:tplc="CAA6B776">
+      <w:start w:val="1"/>
+      <w:numFmt w:val="lowerLetter"/>
+      <w:lvlText w:val="%5."/>
+      <w:lvlJc w:val="left"/>
+      <w:pPr>
+        <w:ind w:left="3600" w:hanging="360"/>
+      </w:pPr>
+    </w:lvl>
+    <w:lvl w:ilvl="5" w:tplc="B6FC82D4">
+      <w:start w:val="1"/>
+      <w:numFmt w:val="lowerRoman"/>
+      <w:lvlText w:val="%6."/>
+      <w:lvlJc w:val="right"/>
+      <w:pPr>
+        <w:ind w:left="4320" w:hanging="180"/>
+      </w:pPr>
+    </w:lvl>
+    <w:lvl w:ilvl="6" w:tplc="7D4C53FA">
+      <w:start w:val="1"/>
+      <w:numFmt w:val="decimal"/>
+      <w:lvlText w:val="%7."/>
+      <w:lvlJc w:val="left"/>
+      <w:pPr>
+        <w:ind w:left="5040" w:hanging="360"/>
+      </w:pPr>
+    </w:lvl>
+    <w:lvl w:ilvl="7" w:tplc="1BF4DDC8">
+      <w:start w:val="1"/>
+      <w:numFmt w:val="lowerLetter"/>
+      <w:lvlText w:val="%8."/>
+      <w:lvlJc w:val="left"/>
+      <w:pPr>
+        <w:ind w:left="5760" w:hanging="360"/>
+      </w:pPr>
+    </w:lvl>
+    <w:lvl w:ilvl="8" w:tplc="F96EB09A">
+      <w:start w:val="1"/>
+      <w:numFmt w:val="lowerRoman"/>
+      <w:lvlText w:val="%9."/>
+      <w:lvlJc w:val="right"/>
+      <w:pPr>
+        <w:ind w:left="6480" w:hanging="180"/>
+      </w:pPr>
+    </w:lvl>
+  </w:abstractNum>
+  <w:abstractNum w:abstractNumId="11" w15:restartNumberingAfterBreak="0">
+    <w:nsid w:val="77908DF2"/>
+    <w:multiLevelType w:val="hybridMultilevel"/>
+    <w:tmpl w:val="FFFFFFFF"/>
+    <w:lvl w:ilvl="0" w:tplc="EC5AC528">
+      <w:start w:val="6"/>
+      <w:numFmt w:val="decimal"/>
+      <w:lvlText w:val="%1."/>
+      <w:lvlJc w:val="left"/>
+      <w:pPr>
+        <w:ind w:left="3600" w:hanging="360"/>
+      </w:pPr>
+      <w:rPr>
+        <w:rFonts w:ascii="Arial" w:hAnsi="Arial" w:hint="default"/>
+      </w:rPr>
+    </w:lvl>
+    <w:lvl w:ilvl="1" w:tplc="0DDC13FC">
+      <w:start w:val="1"/>
+      <w:numFmt w:val="lowerLetter"/>
+      <w:lvlText w:val="%2."/>
+      <w:lvlJc w:val="left"/>
+      <w:pPr>
+        <w:ind w:left="1440" w:hanging="360"/>
+      </w:pPr>
+    </w:lvl>
+    <w:lvl w:ilvl="2" w:tplc="2F425C5E">
+      <w:start w:val="1"/>
+      <w:numFmt w:val="lowerRoman"/>
+      <w:lvlText w:val="%3."/>
+      <w:lvlJc w:val="right"/>
+      <w:pPr>
+        <w:ind w:left="2160" w:hanging="180"/>
+      </w:pPr>
+    </w:lvl>
+    <w:lvl w:ilvl="3" w:tplc="E50E08C2">
+      <w:start w:val="1"/>
+      <w:numFmt w:val="decimal"/>
+      <w:lvlText w:val="%4."/>
+      <w:lvlJc w:val="left"/>
+      <w:pPr>
+        <w:ind w:left="2880" w:hanging="360"/>
+      </w:pPr>
+    </w:lvl>
+    <w:lvl w:ilvl="4" w:tplc="66DA209C">
+      <w:start w:val="1"/>
+      <w:numFmt w:val="lowerLetter"/>
+      <w:lvlText w:val="%5."/>
+      <w:lvlJc w:val="left"/>
+      <w:pPr>
+        <w:ind w:left="3600" w:hanging="360"/>
+      </w:pPr>
+    </w:lvl>
+    <w:lvl w:ilvl="5" w:tplc="5E368FF6">
+      <w:start w:val="1"/>
+      <w:numFmt w:val="lowerRoman"/>
+      <w:lvlText w:val="%6."/>
+      <w:lvlJc w:val="right"/>
+      <w:pPr>
+        <w:ind w:left="4320" w:hanging="180"/>
+      </w:pPr>
+    </w:lvl>
+    <w:lvl w:ilvl="6" w:tplc="721CFFC8">
+      <w:start w:val="1"/>
+      <w:numFmt w:val="decimal"/>
+      <w:lvlText w:val="%7."/>
+      <w:lvlJc w:val="left"/>
+      <w:pPr>
+        <w:ind w:left="5040" w:hanging="360"/>
+      </w:pPr>
+    </w:lvl>
+    <w:lvl w:ilvl="7" w:tplc="5DCE3748">
+      <w:start w:val="1"/>
+      <w:numFmt w:val="lowerLetter"/>
+      <w:lvlText w:val="%8."/>
+      <w:lvlJc w:val="left"/>
+      <w:pPr>
+        <w:ind w:left="5760" w:hanging="360"/>
+      </w:pPr>
+    </w:lvl>
+    <w:lvl w:ilvl="8" w:tplc="545806F2">
+      <w:start w:val="1"/>
+      <w:numFmt w:val="lowerRoman"/>
+      <w:lvlText w:val="%9."/>
+      <w:lvlJc w:val="right"/>
+      <w:pPr>
+        <w:ind w:left="6480" w:hanging="180"/>
+      </w:pPr>
+    </w:lvl>
+  </w:abstractNum>
+  <w:abstractNum w:abstractNumId="12" w15:restartNumberingAfterBreak="0">
+    <w:nsid w:val="784D9730"/>
+    <w:multiLevelType w:val="hybridMultilevel"/>
+    <w:tmpl w:val="FFFFFFFF"/>
+    <w:lvl w:ilvl="0" w:tplc="95962FF0">
+      <w:start w:val="2"/>
+      <w:numFmt w:val="decimal"/>
+      <w:lvlText w:val="%1."/>
+      <w:lvlJc w:val="left"/>
+      <w:pPr>
+        <w:ind w:left="3600" w:hanging="360"/>
+      </w:pPr>
+      <w:rPr>
+        <w:rFonts w:ascii="Arial" w:hAnsi="Arial" w:hint="default"/>
+      </w:rPr>
+    </w:lvl>
+    <w:lvl w:ilvl="1" w:tplc="947E269C">
+      <w:start w:val="1"/>
+      <w:numFmt w:val="lowerLetter"/>
+      <w:lvlText w:val="%2."/>
+      <w:lvlJc w:val="left"/>
+      <w:pPr>
+        <w:ind w:left="1440" w:hanging="360"/>
+      </w:pPr>
+    </w:lvl>
+    <w:lvl w:ilvl="2" w:tplc="96F47D58">
+      <w:start w:val="1"/>
+      <w:numFmt w:val="lowerRoman"/>
+      <w:lvlText w:val="%3."/>
+      <w:lvlJc w:val="right"/>
+      <w:pPr>
+        <w:ind w:left="2160" w:hanging="180"/>
+      </w:pPr>
+    </w:lvl>
+    <w:lvl w:ilvl="3" w:tplc="F71476C0">
+      <w:start w:val="1"/>
+      <w:numFmt w:val="decimal"/>
+      <w:lvlText w:val="%4."/>
+      <w:lvlJc w:val="left"/>
+      <w:pPr>
+        <w:ind w:left="2880" w:hanging="360"/>
+      </w:pPr>
+    </w:lvl>
+    <w:lvl w:ilvl="4" w:tplc="14C091C8">
+      <w:start w:val="1"/>
+      <w:numFmt w:val="lowerLetter"/>
+      <w:lvlText w:val="%5."/>
+      <w:lvlJc w:val="left"/>
+      <w:pPr>
+        <w:ind w:left="3600" w:hanging="360"/>
+      </w:pPr>
+    </w:lvl>
+    <w:lvl w:ilvl="5" w:tplc="27CACDF4">
+      <w:start w:val="1"/>
+      <w:numFmt w:val="lowerRoman"/>
+      <w:lvlText w:val="%6."/>
+      <w:lvlJc w:val="right"/>
+      <w:pPr>
+        <w:ind w:left="4320" w:hanging="180"/>
+      </w:pPr>
+    </w:lvl>
+    <w:lvl w:ilvl="6" w:tplc="B99ACD26">
+      <w:start w:val="1"/>
+      <w:numFmt w:val="decimal"/>
+      <w:lvlText w:val="%7."/>
+      <w:lvlJc w:val="left"/>
+      <w:pPr>
+        <w:ind w:left="5040" w:hanging="360"/>
+      </w:pPr>
+    </w:lvl>
+    <w:lvl w:ilvl="7" w:tplc="E9865A5E">
+      <w:start w:val="1"/>
+      <w:numFmt w:val="lowerLetter"/>
+      <w:lvlText w:val="%8."/>
+      <w:lvlJc w:val="left"/>
+      <w:pPr>
+        <w:ind w:left="5760" w:hanging="360"/>
+      </w:pPr>
+    </w:lvl>
+    <w:lvl w:ilvl="8" w:tplc="2376BA64">
+      <w:start w:val="1"/>
+      <w:numFmt w:val="lowerRoman"/>
+      <w:lvlText w:val="%9."/>
+      <w:lvlJc w:val="right"/>
+      <w:pPr>
+        <w:ind w:left="6480" w:hanging="180"/>
+      </w:pPr>
+    </w:lvl>
+  </w:abstractNum>
+  <w:num w:numId="1" w16cid:durableId="1264725323">
+    <w:abstractNumId w:val="6"/>
+  </w:num>
+  <w:num w:numId="2" w16cid:durableId="1991321352">
+    <w:abstractNumId w:val="10"/>
+  </w:num>
+  <w:num w:numId="3" w16cid:durableId="1357076365">
+    <w:abstractNumId w:val="11"/>
+  </w:num>
+  <w:num w:numId="4" w16cid:durableId="174417930">
+    <w:abstractNumId w:val="8"/>
+  </w:num>
+  <w:num w:numId="5" w16cid:durableId="559829785">
+    <w:abstractNumId w:val="3"/>
+  </w:num>
+  <w:num w:numId="6" w16cid:durableId="31081322">
+    <w:abstractNumId w:val="4"/>
+  </w:num>
+  <w:num w:numId="7" w16cid:durableId="132065589">
+    <w:abstractNumId w:val="7"/>
+  </w:num>
+  <w:num w:numId="8" w16cid:durableId="2034719445">
+    <w:abstractNumId w:val="5"/>
+  </w:num>
+  <w:num w:numId="9" w16cid:durableId="793209455">
+    <w:abstractNumId w:val="1"/>
+  </w:num>
+  <w:num w:numId="10" w16cid:durableId="1404135828">
+    <w:abstractNumId w:val="0"/>
+  </w:num>
+  <w:num w:numId="11" w16cid:durableId="1923946193">
+    <w:abstractNumId w:val="9"/>
+  </w:num>
+  <w:num w:numId="12" w16cid:durableId="369379458">
+    <w:abstractNumId w:val="12"/>
+  </w:num>
+  <w:num w:numId="13" w16cid:durableId="1634670752">
+    <w:abstractNumId w:val="2"/>
+  </w:num>
+</w:numbering>
 </file>
 
 <file path=word/styles.xml><?xml version="1.0" encoding="utf-8"?>
@@ -441,7 +3265,6 @@
     <w:next w:val="Normal"/>
     <w:link w:val="Heading2Char"/>
     <w:uiPriority w:val="9"/>
-    <w:semiHidden/>
     <w:unhideWhenUsed/>
     <w:qFormat/>
     <w:rsid w:val="000C0538"/>
@@ -658,7 +3481,6 @@
     <w:basedOn w:val="DefaultParagraphFont"/>
     <w:link w:val="Heading2"/>
     <w:uiPriority w:val="9"/>
-    <w:semiHidden/>
     <w:rsid w:val="000C0538"/>
     <w:rPr>
       <w:rFonts w:asciiTheme="majorHAnsi" w:eastAsiaTheme="majorEastAsia" w:hAnsiTheme="majorHAnsi" w:cstheme="majorBidi"/>
@@ -928,6 +3750,67 @@
       <w:smallCaps/>
       <w:color w:val="0F4761" w:themeColor="accent1" w:themeShade="BF"/>
       <w:spacing w:val="5"/>
+    </w:rPr>
+  </w:style>
+  <w:style w:type="paragraph" w:styleId="NoSpacing">
+    <w:name w:val="No Spacing"/>
+    <w:link w:val="NoSpacingChar"/>
+    <w:uiPriority w:val="1"/>
+    <w:qFormat/>
+    <w:rsid w:val="00E53016"/>
+    <w:pPr>
+      <w:spacing w:after="0" w:line="240" w:lineRule="auto"/>
+    </w:pPr>
+    <w:rPr>
+      <w:kern w:val="0"/>
+      <w:sz w:val="22"/>
+      <w:szCs w:val="22"/>
+      <w:lang w:val="en-US" w:eastAsia="en-US"/>
+      <w14:ligatures w14:val="none"/>
+    </w:rPr>
+  </w:style>
+  <w:style w:type="character" w:customStyle="1" w:styleId="NoSpacingChar">
+    <w:name w:val="No Spacing Char"/>
+    <w:basedOn w:val="DefaultParagraphFont"/>
+    <w:link w:val="NoSpacing"/>
+    <w:uiPriority w:val="1"/>
+    <w:rsid w:val="00E53016"/>
+    <w:rPr>
+      <w:kern w:val="0"/>
+      <w:sz w:val="22"/>
+      <w:szCs w:val="22"/>
+      <w:lang w:val="en-US" w:eastAsia="en-US"/>
+      <w14:ligatures w14:val="none"/>
+    </w:rPr>
+  </w:style>
+  <w:style w:type="paragraph" w:styleId="TOCHeading">
+    <w:name w:val="TOC Heading"/>
+    <w:basedOn w:val="Heading1"/>
+    <w:next w:val="Normal"/>
+    <w:uiPriority w:val="39"/>
+    <w:unhideWhenUsed/>
+    <w:qFormat/>
+    <w:rsid w:val="006A1E1B"/>
+    <w:pPr>
+      <w:spacing w:before="240" w:after="0" w:line="259" w:lineRule="auto"/>
+      <w:outlineLvl w:val="9"/>
+    </w:pPr>
+    <w:rPr>
+      <w:kern w:val="0"/>
+      <w:sz w:val="32"/>
+      <w:szCs w:val="32"/>
+      <w:lang w:val="en-US" w:eastAsia="en-US"/>
+      <w14:ligatures w14:val="none"/>
+    </w:rPr>
+  </w:style>
+  <w:style w:type="character" w:styleId="Hyperlink">
+    <w:name w:val="Hyperlink"/>
+    <w:basedOn w:val="DefaultParagraphFont"/>
+    <w:uiPriority w:val="99"/>
+    <w:unhideWhenUsed/>
+    <w:rPr>
+      <w:color w:val="467886" w:themeColor="hyperlink"/>
+      <w:u w:val="single"/>
     </w:rPr>
   </w:style>
 </w:styles>
@@ -1226,4 +4109,35 @@
     </a:ext>
   </a:extLst>
 </a:theme>
+</file>
+
+<file path=customXml/item1.xml><?xml version="1.0" encoding="utf-8"?>
+<CoverPageProperties xmlns="http://schemas.microsoft.com/office/2006/coverPageProps">
+  <PublishDate/>
+  <Abstract>Design and development of self-driving cars capable of navigating autonomously in a controlled environment as part of the World Robotics Olympiad (WRO) Competition, Future Engineers category. </Abstract>
+  <CompanyAddress/>
+  <CompanyPhone/>
+  <CompanyFax/>
+  <CompanyEmail/>
+</CoverPageProperties>
+</file>
+
+<file path=customXml/item2.xml><?xml version="1.0" encoding="utf-8"?>
+<b:Sources xmlns:b="http://schemas.openxmlformats.org/officeDocument/2006/bibliography" xmlns="http://schemas.openxmlformats.org/officeDocument/2006/bibliography" SelectedStyle="\APASixthEditionOfficeOnline.xsl" StyleName="APA" Version="6"/>
+</file>
+
+<file path=customXml/itemProps1.xml><?xml version="1.0" encoding="utf-8"?>
+<ds:datastoreItem xmlns:ds="http://schemas.openxmlformats.org/officeDocument/2006/customXml" ds:itemID="{55AF091B-3C7A-41E3-B477-F2FDAA23CFDA}">
+  <ds:schemaRefs>
+    <ds:schemaRef ds:uri="http://schemas.microsoft.com/office/2006/coverPageProps"/>
+  </ds:schemaRefs>
+</ds:datastoreItem>
+</file>
+
+<file path=customXml/itemProps2.xml><?xml version="1.0" encoding="utf-8"?>
+<ds:datastoreItem xmlns:ds="http://schemas.openxmlformats.org/officeDocument/2006/customXml" ds:itemID="{1492D3BE-7087-4177-A20F-AD7C632198B3}">
+  <ds:schemaRefs>
+    <ds:schemaRef ds:uri="http://schemas.openxmlformats.org/officeDocument/2006/bibliography"/>
+  </ds:schemaRefs>
+</ds:datastoreItem>
 </file>
</xml_diff>

<commit_message>
Added team parts list
</commit_message>
<xml_diff>
--- a/doc/Engineering Documentation.docx
+++ b/doc/Engineering Documentation.docx
@@ -10,7 +10,6 @@
           <w:docPartUnique/>
         </w:docPartObj>
       </w:sdtPr>
-      <w:sdtEndPr/>
       <w:sdtContent>
         <w:p>
           <w:r>
@@ -265,7 +264,7 @@
                   </wp:anchor>
                 </w:drawing>
               </mc:Choice>
-              <mc:Fallback xmlns:a="http://schemas.openxmlformats.org/drawingml/2006/main" xmlns:arto="http://schemas.microsoft.com/office/word/2006/arto">
+              <mc:Fallback xmlns:arto="http://schemas.microsoft.com/office/word/2006/arto" xmlns:a="http://schemas.openxmlformats.org/drawingml/2006/main">
                 <w:pict>
                   <v:group id="Group 157" style="position:absolute;margin-left:0;margin-top:0;width:8in;height:95.7pt;z-index:251662336;mso-width-percent:941;mso-height-percent:121;mso-top-percent:23;mso-position-horizontal:center;mso-position-horizontal-relative:page;mso-position-vertical-relative:page;mso-width-percent:941;mso-height-percent:121;mso-top-percent:23" coordsize="73152,12161" coordorigin="" o:spid="_x0000_s1026" w14:anchorId="33A6E7DF" o:gfxdata="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">
                     <v:shape id="Rectangle 51" style="position:absolute;width:73152;height:11303;visibility:visible;mso-wrap-style:square;v-text-anchor:middle" coordsize="7312660,1129665" o:spid="_x0000_s1027" fillcolor="#156082 [3204]" stroked="f" strokeweight="1pt" path="m,l7312660,r,1129665l3619500,733425,,1091565,,xe" o:gfxdata="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">
@@ -361,7 +360,12 @@
           </w:r>
           <w:r>
             <w:rPr>
-              <w:rFonts w:asciiTheme="majorHAnsi" w:hAnsiTheme="majorHAnsi"/>
+              <w:rFonts w:asciiTheme="majorHAnsi" w:eastAsia="Arial" w:hAnsiTheme="majorHAnsi" w:cs="Arial"/>
+              <w:b/>
+              <w:bCs/>
+              <w:color w:val="000000" w:themeColor="text1"/>
+              <w:sz w:val="28"/>
+              <w:szCs w:val="28"/>
             </w:rPr>
             <w:tab/>
           </w:r>
@@ -415,19 +419,8 @@
               <w:sz w:val="28"/>
               <w:szCs w:val="28"/>
             </w:rPr>
-            <w:t xml:space="preserve">  Lim Jun Hong David</w:t>
+            <w:t xml:space="preserve"> </w:t>
           </w:r>
-        </w:p>
-        <w:p>
-          <w:pPr>
-            <w:spacing w:after="0" w:line="240" w:lineRule="auto"/>
-            <w:rPr>
-              <w:rFonts w:asciiTheme="majorHAnsi" w:eastAsia="Arial" w:hAnsiTheme="majorHAnsi" w:cs="Arial"/>
-              <w:color w:val="000000" w:themeColor="text1"/>
-              <w:sz w:val="28"/>
-              <w:szCs w:val="28"/>
-            </w:rPr>
-          </w:pPr>
           <w:r>
             <w:rPr>
               <w:rFonts w:asciiTheme="majorHAnsi" w:eastAsia="Arial" w:hAnsiTheme="majorHAnsi" w:cs="Arial"/>
@@ -436,35 +429,6 @@
               <w:color w:val="000000" w:themeColor="text1"/>
               <w:sz w:val="28"/>
               <w:szCs w:val="28"/>
-            </w:rPr>
-            <w:t xml:space="preserve"> </w:t>
-          </w:r>
-        </w:p>
-        <w:p>
-          <w:pPr>
-            <w:spacing w:after="0" w:line="240" w:lineRule="auto"/>
-            <w:ind w:left="1440"/>
-            <w:rPr>
-              <w:rFonts w:asciiTheme="majorHAnsi" w:eastAsia="Arial" w:hAnsiTheme="majorHAnsi" w:cs="Arial"/>
-              <w:color w:val="000000" w:themeColor="text1"/>
-              <w:sz w:val="28"/>
-              <w:szCs w:val="28"/>
-            </w:rPr>
-          </w:pPr>
-          <w:r>
-            <w:rPr>
-              <w:rFonts w:asciiTheme="majorHAnsi" w:eastAsia="Arial" w:hAnsiTheme="majorHAnsi" w:cs="Arial"/>
-              <w:b/>
-              <w:bCs/>
-              <w:color w:val="000000" w:themeColor="text1"/>
-              <w:sz w:val="28"/>
-              <w:szCs w:val="28"/>
-            </w:rPr>
-            <w:t xml:space="preserve"> </w:t>
-          </w:r>
-          <w:r>
-            <w:rPr>
-              <w:rFonts w:asciiTheme="majorHAnsi" w:hAnsiTheme="majorHAnsi"/>
             </w:rPr>
             <w:tab/>
           </w:r>
@@ -477,19 +441,17 @@
               <w:sz w:val="28"/>
               <w:szCs w:val="28"/>
             </w:rPr>
-            <w:t>Chong Qi Yuan</w:t>
+            <w:t>Lim Jun Hong David</w:t>
           </w:r>
-        </w:p>
-        <w:p>
-          <w:pPr>
-            <w:spacing w:after="0" w:line="240" w:lineRule="auto"/>
+          <w:r>
             <w:rPr>
               <w:rFonts w:asciiTheme="majorHAnsi" w:eastAsia="Arial" w:hAnsiTheme="majorHAnsi" w:cs="Arial"/>
               <w:color w:val="000000" w:themeColor="text1"/>
               <w:sz w:val="28"/>
               <w:szCs w:val="28"/>
             </w:rPr>
-          </w:pPr>
+            <w:t xml:space="preserve">, </w:t>
+          </w:r>
           <w:r>
             <w:rPr>
               <w:rFonts w:asciiTheme="majorHAnsi" w:eastAsia="Arial" w:hAnsiTheme="majorHAnsi" w:cs="Arial"/>
@@ -499,20 +461,17 @@
               <w:sz w:val="28"/>
               <w:szCs w:val="28"/>
             </w:rPr>
-            <w:t xml:space="preserve"> </w:t>
+            <w:t>Chong Qi Yuan</w:t>
           </w:r>
-        </w:p>
-        <w:p>
-          <w:pPr>
-            <w:spacing w:after="0" w:line="240" w:lineRule="auto"/>
-            <w:ind w:left="1440" w:firstLine="720"/>
+          <w:r>
             <w:rPr>
               <w:rFonts w:asciiTheme="majorHAnsi" w:eastAsia="Arial" w:hAnsiTheme="majorHAnsi" w:cs="Arial"/>
               <w:color w:val="000000" w:themeColor="text1"/>
               <w:sz w:val="28"/>
               <w:szCs w:val="28"/>
             </w:rPr>
-          </w:pPr>
+            <w:t xml:space="preserve">, </w:t>
+          </w:r>
           <w:r>
             <w:rPr>
               <w:rFonts w:asciiTheme="majorHAnsi" w:eastAsia="Arial" w:hAnsiTheme="majorHAnsi" w:cs="Arial"/>
@@ -640,7 +599,6 @@
                                   <w:dataBinding w:prefixMappings="xmlns:ns0='http://purl.org/dc/elements/1.1/' xmlns:ns1='http://schemas.openxmlformats.org/package/2006/metadata/core-properties' " w:xpath="/ns1:coreProperties[1]/ns0:subject[1]" w:storeItemID="{6C3C8BC8-F283-45AE-878A-BAB7291924A1}"/>
                                   <w:text/>
                                 </w:sdtPr>
-                                <w:sdtEndPr/>
                                 <w:sdtContent>
                                   <w:p>
                                     <w:pPr>
@@ -689,7 +647,7 @@
                     <v:stroke joinstyle="miter"/>
                     <v:path gradientshapeok="t" o:connecttype="rect"/>
                   </v:shapetype>
-                  <v:shape id="Text Box 163" o:spid="_x0000_s1026" type="#_x0000_t202" style="position:absolute;left:0;text-align:left;margin-left:17.55pt;margin-top:291.1pt;width:8in;height:286.5pt;z-index:251658240;visibility:visible;mso-wrap-style:square;mso-width-percent:941;mso-height-percent:363;mso-wrap-distance-left:9pt;mso-wrap-distance-top:0;mso-wrap-distance-right:9pt;mso-wrap-distance-bottom:0;mso-position-horizontal:absolute;mso-position-horizontal-relative:page;mso-position-vertical:absolute;mso-position-vertical-relative:page;mso-width-percent:941;mso-height-percent:363;mso-width-relative:page;mso-height-relative:page;v-text-anchor:bottom" o:gfxdata="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" filled="f" stroked="f" strokeweight=".5pt">
+                  <v:shape id="Text Box 163" o:spid="_x0000_s1026" type="#_x0000_t202" style="position:absolute;left:0;text-align:left;margin-left:17.55pt;margin-top:291.1pt;width:8in;height:286.5pt;z-index:251658240;visibility:visible;mso-wrap-style:square;mso-width-percent:941;mso-height-percent:363;mso-wrap-distance-left:9pt;mso-wrap-distance-top:0;mso-wrap-distance-right:9pt;mso-wrap-distance-bottom:0;mso-position-horizontal:absolute;mso-position-horizontal-relative:page;mso-position-vertical:absolute;mso-position-vertical-relative:page;mso-width-percent:941;mso-height-percent:363;mso-width-relative:page;mso-height-relative:page;v-text-anchor:bottom" o:gfxdata="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" filled="f" stroked="f" strokeweight=".5pt">
                     <v:textbox inset="126pt,0,54pt,0">
                       <w:txbxContent>
                         <w:p>
@@ -746,7 +704,6 @@
                             <w:dataBinding w:prefixMappings="xmlns:ns0='http://purl.org/dc/elements/1.1/' xmlns:ns1='http://schemas.openxmlformats.org/package/2006/metadata/core-properties' " w:xpath="/ns1:coreProperties[1]/ns0:subject[1]" w:storeItemID="{6C3C8BC8-F283-45AE-878A-BAB7291924A1}"/>
                             <w:text/>
                           </w:sdtPr>
-                          <w:sdtEndPr/>
                           <w:sdtContent>
                             <w:p>
                               <w:pPr>
@@ -918,10 +875,31 @@
     <w:p/>
     <w:p/>
     <w:p/>
+    <w:p>
+      <w:pPr>
+        <w:pStyle w:val="TOCHeading"/>
+        <w:sectPr>
+          <w:pgSz w:w="11906" w:h="16838"/>
+          <w:pgMar w:top="1440" w:right="1440" w:bottom="1440" w:left="1440" w:header="708" w:footer="708" w:gutter="0"/>
+          <w:cols w:space="708"/>
+          <w:docGrid w:linePitch="360"/>
+        </w:sectPr>
+      </w:pPr>
+    </w:p>
     <w:sdt>
       <w:sdtPr>
+        <w:id w:val="1546952021"/>
+        <w:docPartObj>
+          <w:docPartGallery w:val="Table of Contents"/>
+          <w:docPartUnique/>
+        </w:docPartObj>
+      </w:sdtPr>
+      <w:sdtEndPr>
         <w:rPr>
           <w:rFonts w:asciiTheme="minorHAnsi" w:eastAsiaTheme="minorEastAsia" w:hAnsiTheme="minorHAnsi" w:cstheme="minorBidi"/>
+          <w:b/>
+          <w:bCs/>
+          <w:noProof/>
           <w:color w:val="auto"/>
           <w:kern w:val="2"/>
           <w:sz w:val="24"/>
@@ -929,60 +907,661 @@
           <w:lang w:val="en-SG" w:eastAsia="zh-CN"/>
           <w14:ligatures w14:val="standardContextual"/>
         </w:rPr>
-        <w:id w:val="-2120518842"/>
-        <w:docPartObj>
-          <w:docPartGallery w:val="Table of Contents"/>
-          <w:docPartUnique/>
-        </w:docPartObj>
-      </w:sdtPr>
-      <w:sdtEndPr>
-        <w:rPr>
-          <w:b/>
-          <w:bCs/>
-          <w:noProof/>
-        </w:rPr>
       </w:sdtEndPr>
       <w:sdtContent>
         <w:p>
           <w:pPr>
             <w:pStyle w:val="TOCHeading"/>
-            <w:rPr>
-              <w:rFonts w:asciiTheme="minorHAnsi" w:eastAsiaTheme="minorEastAsia" w:hAnsiTheme="minorHAnsi" w:cstheme="minorBidi"/>
-              <w:color w:val="auto"/>
-              <w:kern w:val="2"/>
-              <w:sz w:val="24"/>
-              <w:szCs w:val="24"/>
-              <w:lang w:val="en-SG" w:eastAsia="zh-CN"/>
-              <w14:ligatures w14:val="standardContextual"/>
-            </w:rPr>
-            <w:sectPr>
-              <w:pgSz w:w="11906" w:h="16838"/>
-              <w:pgMar w:top="1440" w:right="1440" w:bottom="1440" w:left="1440" w:header="708" w:footer="708" w:gutter="0"/>
-              <w:pgNumType w:start="0"/>
-              <w:cols w:space="708"/>
-              <w:titlePg/>
-              <w:docGrid w:linePitch="360"/>
-            </w:sectPr>
           </w:pPr>
+          <w:r>
+            <w:t>Contents</w:t>
+          </w:r>
         </w:p>
         <w:p>
           <w:pPr>
-            <w:pStyle w:val="TOCHeading"/>
+            <w:pStyle w:val="TOC1"/>
+            <w:tabs>
+              <w:tab w:val="right" w:leader="dot" w:pos="9016"/>
+            </w:tabs>
             <w:rPr>
-              <w:rStyle w:val="TitleChar"/>
+              <w:noProof/>
             </w:rPr>
           </w:pPr>
           <w:r>
+            <w:fldChar w:fldCharType="begin"/>
+          </w:r>
+          <w:r>
+            <w:instrText xml:space="preserve"> TOC \o "1-3" \h \z \u </w:instrText>
+          </w:r>
+          <w:r>
+            <w:fldChar w:fldCharType="separate"/>
+          </w:r>
+          <w:hyperlink w:anchor="_Toc175145379" w:history="1">
+            <w:r>
+              <w:rPr>
+                <w:rStyle w:val="Hyperlink"/>
+                <w:noProof/>
+              </w:rPr>
+              <w:t>Introduction</w:t>
+            </w:r>
+            <w:r>
+              <w:rPr>
+                <w:noProof/>
+                <w:webHidden/>
+              </w:rPr>
+              <w:tab/>
+            </w:r>
+            <w:r>
+              <w:rPr>
+                <w:noProof/>
+                <w:webHidden/>
+              </w:rPr>
+              <w:fldChar w:fldCharType="begin"/>
+            </w:r>
+            <w:r>
+              <w:rPr>
+                <w:noProof/>
+                <w:webHidden/>
+              </w:rPr>
+              <w:instrText xml:space="preserve"> PAGEREF _Toc175145379 \h </w:instrText>
+            </w:r>
+            <w:r>
+              <w:rPr>
+                <w:noProof/>
+                <w:webHidden/>
+              </w:rPr>
+            </w:r>
+            <w:r>
+              <w:rPr>
+                <w:noProof/>
+                <w:webHidden/>
+              </w:rPr>
+              <w:fldChar w:fldCharType="separate"/>
+            </w:r>
+            <w:r>
+              <w:rPr>
+                <w:noProof/>
+                <w:webHidden/>
+              </w:rPr>
+              <w:t>4</w:t>
+            </w:r>
+            <w:r>
+              <w:rPr>
+                <w:noProof/>
+                <w:webHidden/>
+              </w:rPr>
+              <w:fldChar w:fldCharType="end"/>
+            </w:r>
+          </w:hyperlink>
+        </w:p>
+        <w:p>
+          <w:pPr>
+            <w:pStyle w:val="TOC1"/>
+            <w:tabs>
+              <w:tab w:val="right" w:leader="dot" w:pos="9016"/>
+            </w:tabs>
             <w:rPr>
-              <w:rStyle w:val="TitleChar"/>
+              <w:noProof/>
             </w:rPr>
-            <w:lastRenderedPageBreak/>
-            <w:t>Contents</w:t>
+          </w:pPr>
+          <w:hyperlink w:anchor="_Toc175145380" w:history="1">
+            <w:r>
+              <w:rPr>
+                <w:rStyle w:val="Hyperlink"/>
+                <w:noProof/>
+              </w:rPr>
+              <w:t>System Architecture</w:t>
+            </w:r>
+            <w:r>
+              <w:rPr>
+                <w:noProof/>
+                <w:webHidden/>
+              </w:rPr>
+              <w:tab/>
+            </w:r>
+            <w:r>
+              <w:rPr>
+                <w:noProof/>
+                <w:webHidden/>
+              </w:rPr>
+              <w:fldChar w:fldCharType="begin"/>
+            </w:r>
+            <w:r>
+              <w:rPr>
+                <w:noProof/>
+                <w:webHidden/>
+              </w:rPr>
+              <w:instrText xml:space="preserve"> PAGEREF _Toc175145380 \h </w:instrText>
+            </w:r>
+            <w:r>
+              <w:rPr>
+                <w:noProof/>
+                <w:webHidden/>
+              </w:rPr>
+            </w:r>
+            <w:r>
+              <w:rPr>
+                <w:noProof/>
+                <w:webHidden/>
+              </w:rPr>
+              <w:fldChar w:fldCharType="separate"/>
+            </w:r>
+            <w:r>
+              <w:rPr>
+                <w:noProof/>
+                <w:webHidden/>
+              </w:rPr>
+              <w:t>5</w:t>
+            </w:r>
+            <w:r>
+              <w:rPr>
+                <w:noProof/>
+                <w:webHidden/>
+              </w:rPr>
+              <w:fldChar w:fldCharType="end"/>
+            </w:r>
+          </w:hyperlink>
+        </w:p>
+        <w:p>
+          <w:pPr>
+            <w:pStyle w:val="TOC2"/>
+            <w:tabs>
+              <w:tab w:val="right" w:leader="dot" w:pos="9016"/>
+            </w:tabs>
+            <w:rPr>
+              <w:noProof/>
+            </w:rPr>
+          </w:pPr>
+          <w:hyperlink w:anchor="_Toc175145381" w:history="1">
+            <w:r>
+              <w:rPr>
+                <w:rStyle w:val="Hyperlink"/>
+                <w:noProof/>
+              </w:rPr>
+              <w:t>Hardware</w:t>
+            </w:r>
+            <w:r>
+              <w:rPr>
+                <w:noProof/>
+                <w:webHidden/>
+              </w:rPr>
+              <w:tab/>
+            </w:r>
+            <w:r>
+              <w:rPr>
+                <w:noProof/>
+                <w:webHidden/>
+              </w:rPr>
+              <w:fldChar w:fldCharType="begin"/>
+            </w:r>
+            <w:r>
+              <w:rPr>
+                <w:noProof/>
+                <w:webHidden/>
+              </w:rPr>
+              <w:instrText xml:space="preserve"> PAGEREF _Toc175145381 \h </w:instrText>
+            </w:r>
+            <w:r>
+              <w:rPr>
+                <w:noProof/>
+                <w:webHidden/>
+              </w:rPr>
+            </w:r>
+            <w:r>
+              <w:rPr>
+                <w:noProof/>
+                <w:webHidden/>
+              </w:rPr>
+              <w:fldChar w:fldCharType="separate"/>
+            </w:r>
+            <w:r>
+              <w:rPr>
+                <w:noProof/>
+                <w:webHidden/>
+              </w:rPr>
+              <w:t>5</w:t>
+            </w:r>
+            <w:r>
+              <w:rPr>
+                <w:noProof/>
+                <w:webHidden/>
+              </w:rPr>
+              <w:fldChar w:fldCharType="end"/>
+            </w:r>
+          </w:hyperlink>
+        </w:p>
+        <w:p>
+          <w:pPr>
+            <w:pStyle w:val="TOC2"/>
+            <w:tabs>
+              <w:tab w:val="right" w:leader="dot" w:pos="9016"/>
+            </w:tabs>
+            <w:rPr>
+              <w:noProof/>
+            </w:rPr>
+          </w:pPr>
+          <w:hyperlink w:anchor="_Toc175145382" w:history="1">
+            <w:r>
+              <w:rPr>
+                <w:rStyle w:val="Hyperlink"/>
+                <w:noProof/>
+              </w:rPr>
+              <w:t>Software</w:t>
+            </w:r>
+            <w:r>
+              <w:rPr>
+                <w:noProof/>
+                <w:webHidden/>
+              </w:rPr>
+              <w:tab/>
+            </w:r>
+            <w:r>
+              <w:rPr>
+                <w:noProof/>
+                <w:webHidden/>
+              </w:rPr>
+              <w:fldChar w:fldCharType="begin"/>
+            </w:r>
+            <w:r>
+              <w:rPr>
+                <w:noProof/>
+                <w:webHidden/>
+              </w:rPr>
+              <w:instrText xml:space="preserve"> PAGEREF _Toc175145382 \h </w:instrText>
+            </w:r>
+            <w:r>
+              <w:rPr>
+                <w:noProof/>
+                <w:webHidden/>
+              </w:rPr>
+            </w:r>
+            <w:r>
+              <w:rPr>
+                <w:noProof/>
+                <w:webHidden/>
+              </w:rPr>
+              <w:fldChar w:fldCharType="separate"/>
+            </w:r>
+            <w:r>
+              <w:rPr>
+                <w:noProof/>
+                <w:webHidden/>
+              </w:rPr>
+              <w:t>5</w:t>
+            </w:r>
+            <w:r>
+              <w:rPr>
+                <w:noProof/>
+                <w:webHidden/>
+              </w:rPr>
+              <w:fldChar w:fldCharType="end"/>
+            </w:r>
+          </w:hyperlink>
+        </w:p>
+        <w:p>
+          <w:pPr>
+            <w:pStyle w:val="TOC1"/>
+            <w:tabs>
+              <w:tab w:val="right" w:leader="dot" w:pos="9016"/>
+            </w:tabs>
+            <w:rPr>
+              <w:noProof/>
+            </w:rPr>
+          </w:pPr>
+          <w:hyperlink w:anchor="_Toc175145383" w:history="1">
+            <w:r>
+              <w:rPr>
+                <w:rStyle w:val="Hyperlink"/>
+                <w:noProof/>
+              </w:rPr>
+              <w:t>Development Process</w:t>
+            </w:r>
+            <w:r>
+              <w:rPr>
+                <w:noProof/>
+                <w:webHidden/>
+              </w:rPr>
+              <w:tab/>
+            </w:r>
+            <w:r>
+              <w:rPr>
+                <w:noProof/>
+                <w:webHidden/>
+              </w:rPr>
+              <w:fldChar w:fldCharType="begin"/>
+            </w:r>
+            <w:r>
+              <w:rPr>
+                <w:noProof/>
+                <w:webHidden/>
+              </w:rPr>
+              <w:instrText xml:space="preserve"> PAGEREF _Toc175145383 \h </w:instrText>
+            </w:r>
+            <w:r>
+              <w:rPr>
+                <w:noProof/>
+                <w:webHidden/>
+              </w:rPr>
+            </w:r>
+            <w:r>
+              <w:rPr>
+                <w:noProof/>
+                <w:webHidden/>
+              </w:rPr>
+              <w:fldChar w:fldCharType="separate"/>
+            </w:r>
+            <w:r>
+              <w:rPr>
+                <w:noProof/>
+                <w:webHidden/>
+              </w:rPr>
+              <w:t>5</w:t>
+            </w:r>
+            <w:r>
+              <w:rPr>
+                <w:noProof/>
+                <w:webHidden/>
+              </w:rPr>
+              <w:fldChar w:fldCharType="end"/>
+            </w:r>
+          </w:hyperlink>
+        </w:p>
+        <w:p>
+          <w:pPr>
+            <w:pStyle w:val="TOC1"/>
+            <w:tabs>
+              <w:tab w:val="right" w:leader="dot" w:pos="9016"/>
+            </w:tabs>
+            <w:rPr>
+              <w:noProof/>
+            </w:rPr>
+          </w:pPr>
+          <w:hyperlink w:anchor="_Toc175145384" w:history="1">
+            <w:r>
+              <w:rPr>
+                <w:rStyle w:val="Hyperlink"/>
+                <w:noProof/>
+              </w:rPr>
+              <w:t>Results</w:t>
+            </w:r>
+            <w:r>
+              <w:rPr>
+                <w:noProof/>
+                <w:webHidden/>
+              </w:rPr>
+              <w:tab/>
+            </w:r>
+            <w:r>
+              <w:rPr>
+                <w:noProof/>
+                <w:webHidden/>
+              </w:rPr>
+              <w:fldChar w:fldCharType="begin"/>
+            </w:r>
+            <w:r>
+              <w:rPr>
+                <w:noProof/>
+                <w:webHidden/>
+              </w:rPr>
+              <w:instrText xml:space="preserve"> PAGEREF _Toc175145384 \h </w:instrText>
+            </w:r>
+            <w:r>
+              <w:rPr>
+                <w:noProof/>
+                <w:webHidden/>
+              </w:rPr>
+            </w:r>
+            <w:r>
+              <w:rPr>
+                <w:noProof/>
+                <w:webHidden/>
+              </w:rPr>
+              <w:fldChar w:fldCharType="separate"/>
+            </w:r>
+            <w:r>
+              <w:rPr>
+                <w:noProof/>
+                <w:webHidden/>
+              </w:rPr>
+              <w:t>6</w:t>
+            </w:r>
+            <w:r>
+              <w:rPr>
+                <w:noProof/>
+                <w:webHidden/>
+              </w:rPr>
+              <w:fldChar w:fldCharType="end"/>
+            </w:r>
+          </w:hyperlink>
+        </w:p>
+        <w:p>
+          <w:pPr>
+            <w:pStyle w:val="TOC1"/>
+            <w:tabs>
+              <w:tab w:val="right" w:leader="dot" w:pos="9016"/>
+            </w:tabs>
+            <w:rPr>
+              <w:noProof/>
+            </w:rPr>
+          </w:pPr>
+          <w:hyperlink w:anchor="_Toc175145385" w:history="1">
+            <w:r>
+              <w:rPr>
+                <w:rStyle w:val="Hyperlink"/>
+                <w:noProof/>
+              </w:rPr>
+              <w:t>Conclusion</w:t>
+            </w:r>
+            <w:r>
+              <w:rPr>
+                <w:noProof/>
+                <w:webHidden/>
+              </w:rPr>
+              <w:tab/>
+            </w:r>
+            <w:r>
+              <w:rPr>
+                <w:noProof/>
+                <w:webHidden/>
+              </w:rPr>
+              <w:fldChar w:fldCharType="begin"/>
+            </w:r>
+            <w:r>
+              <w:rPr>
+                <w:noProof/>
+                <w:webHidden/>
+              </w:rPr>
+              <w:instrText xml:space="preserve"> PAGEREF _Toc175145385 \h </w:instrText>
+            </w:r>
+            <w:r>
+              <w:rPr>
+                <w:noProof/>
+                <w:webHidden/>
+              </w:rPr>
+            </w:r>
+            <w:r>
+              <w:rPr>
+                <w:noProof/>
+                <w:webHidden/>
+              </w:rPr>
+              <w:fldChar w:fldCharType="separate"/>
+            </w:r>
+            <w:r>
+              <w:rPr>
+                <w:noProof/>
+                <w:webHidden/>
+              </w:rPr>
+              <w:t>7</w:t>
+            </w:r>
+            <w:r>
+              <w:rPr>
+                <w:noProof/>
+                <w:webHidden/>
+              </w:rPr>
+              <w:fldChar w:fldCharType="end"/>
+            </w:r>
+          </w:hyperlink>
+        </w:p>
+        <w:p>
+          <w:pPr>
+            <w:pStyle w:val="TOC1"/>
+            <w:tabs>
+              <w:tab w:val="right" w:leader="dot" w:pos="9016"/>
+            </w:tabs>
+            <w:rPr>
+              <w:noProof/>
+            </w:rPr>
+          </w:pPr>
+          <w:hyperlink w:anchor="_Toc175145386" w:history="1">
+            <w:r>
+              <w:rPr>
+                <w:rStyle w:val="Hyperlink"/>
+                <w:noProof/>
+              </w:rPr>
+              <w:t>References</w:t>
+            </w:r>
+            <w:r>
+              <w:rPr>
+                <w:noProof/>
+                <w:webHidden/>
+              </w:rPr>
+              <w:tab/>
+            </w:r>
+            <w:r>
+              <w:rPr>
+                <w:noProof/>
+                <w:webHidden/>
+              </w:rPr>
+              <w:fldChar w:fldCharType="begin"/>
+            </w:r>
+            <w:r>
+              <w:rPr>
+                <w:noProof/>
+                <w:webHidden/>
+              </w:rPr>
+              <w:instrText xml:space="preserve"> PAGEREF _Toc175145386 \h </w:instrText>
+            </w:r>
+            <w:r>
+              <w:rPr>
+                <w:noProof/>
+                <w:webHidden/>
+              </w:rPr>
+            </w:r>
+            <w:r>
+              <w:rPr>
+                <w:noProof/>
+                <w:webHidden/>
+              </w:rPr>
+              <w:fldChar w:fldCharType="separate"/>
+            </w:r>
+            <w:r>
+              <w:rPr>
+                <w:noProof/>
+                <w:webHidden/>
+              </w:rPr>
+              <w:t>8</w:t>
+            </w:r>
+            <w:r>
+              <w:rPr>
+                <w:noProof/>
+                <w:webHidden/>
+              </w:rPr>
+              <w:fldChar w:fldCharType="end"/>
+            </w:r>
+          </w:hyperlink>
+        </w:p>
+        <w:p>
+          <w:pPr>
+            <w:pStyle w:val="TOC1"/>
+            <w:tabs>
+              <w:tab w:val="right" w:leader="dot" w:pos="9016"/>
+            </w:tabs>
+            <w:rPr>
+              <w:noProof/>
+            </w:rPr>
+          </w:pPr>
+          <w:hyperlink w:anchor="_Toc175145387" w:history="1">
+            <w:r>
+              <w:rPr>
+                <w:rStyle w:val="Hyperlink"/>
+                <w:noProof/>
+              </w:rPr>
+              <w:t>Appendix A</w:t>
+            </w:r>
+            <w:r>
+              <w:rPr>
+                <w:noProof/>
+                <w:webHidden/>
+              </w:rPr>
+              <w:tab/>
+            </w:r>
+            <w:r>
+              <w:rPr>
+                <w:noProof/>
+                <w:webHidden/>
+              </w:rPr>
+              <w:fldChar w:fldCharType="begin"/>
+            </w:r>
+            <w:r>
+              <w:rPr>
+                <w:noProof/>
+                <w:webHidden/>
+              </w:rPr>
+              <w:instrText xml:space="preserve"> PAGEREF _Toc175145387 \h </w:instrText>
+            </w:r>
+            <w:r>
+              <w:rPr>
+                <w:noProof/>
+                <w:webHidden/>
+              </w:rPr>
+            </w:r>
+            <w:r>
+              <w:rPr>
+                <w:noProof/>
+                <w:webHidden/>
+              </w:rPr>
+              <w:fldChar w:fldCharType="separate"/>
+            </w:r>
+            <w:r>
+              <w:rPr>
+                <w:noProof/>
+                <w:webHidden/>
+              </w:rPr>
+              <w:t>9</w:t>
+            </w:r>
+            <w:r>
+              <w:rPr>
+                <w:noProof/>
+                <w:webHidden/>
+              </w:rPr>
+              <w:fldChar w:fldCharType="end"/>
+            </w:r>
+          </w:hyperlink>
+        </w:p>
+        <w:p>
+          <w:r>
+            <w:rPr>
+              <w:b/>
+              <w:bCs/>
+              <w:noProof/>
+            </w:rPr>
+            <w:fldChar w:fldCharType="end"/>
           </w:r>
         </w:p>
-        <w:p/>
       </w:sdtContent>
     </w:sdt>
+    <w:p>
+      <w:pPr>
+        <w:pStyle w:val="Heading1"/>
+      </w:pPr>
+    </w:p>
+    <w:p/>
+    <w:p/>
+    <w:p>
+      <w:r>
+        <w:br w:type="page"/>
+      </w:r>
+    </w:p>
     <w:p>
       <w:pPr>
         <w:pStyle w:val="ListParagraph"/>
@@ -1003,6 +1582,7 @@
           <w:bCs/>
           <w:color w:val="000000" w:themeColor="text1"/>
         </w:rPr>
+        <w:lastRenderedPageBreak/>
         <w:t>Introduction</w:t>
       </w:r>
     </w:p>
@@ -1331,46 +1911,6 @@
     </w:p>
     <w:p>
       <w:pPr>
-        <w:pStyle w:val="ListParagraph"/>
-        <w:numPr>
-          <w:ilvl w:val="0"/>
-          <w:numId w:val="13"/>
-        </w:numPr>
-        <w:spacing w:after="120"/>
-        <w:rPr>
-          <w:rFonts w:ascii="Arial" w:eastAsia="Arial" w:hAnsi="Arial" w:cs="Arial"/>
-          <w:color w:val="000000" w:themeColor="text1"/>
-        </w:rPr>
-        <w:sectPr>
-          <w:pgSz w:w="11906" w:h="16838"/>
-          <w:pgMar w:top="1440" w:right="1440" w:bottom="1440" w:left="1440" w:header="708" w:footer="708" w:gutter="0"/>
-          <w:pgNumType w:start="0"/>
-          <w:cols w:space="708"/>
-          <w:titlePg/>
-          <w:docGrid w:linePitch="360"/>
-        </w:sectPr>
-      </w:pPr>
-      <w:r>
-        <w:rPr>
-          <w:rFonts w:ascii="Arial" w:eastAsia="Arial" w:hAnsi="Arial" w:cs="Arial"/>
-          <w:b/>
-          <w:bCs/>
-          <w:color w:val="000000" w:themeColor="text1"/>
-        </w:rPr>
-        <w:t>Recommendations</w:t>
-      </w:r>
-    </w:p>
-    <w:p>
-      <w:pPr>
-        <w:pStyle w:val="Heading1"/>
-      </w:pPr>
-      <w:r>
-        <w:lastRenderedPageBreak/>
-        <w:t>Introduction</w:t>
-      </w:r>
-    </w:p>
-    <w:p>
-      <w:pPr>
         <w:sectPr>
           <w:pgSz w:w="11906" w:h="16838"/>
           <w:pgMar w:top="1440" w:right="1440" w:bottom="1440" w:left="1440" w:header="708" w:footer="708" w:gutter="0"/>
@@ -1383,27 +1923,54 @@
       <w:pPr>
         <w:pStyle w:val="Heading1"/>
       </w:pPr>
+      <w:bookmarkStart w:id="0" w:name="_Toc175145379"/>
+      <w:r>
+        <w:lastRenderedPageBreak/>
+        <w:t>Introduction</w:t>
+      </w:r>
+      <w:bookmarkEnd w:id="0"/>
+    </w:p>
+    <w:p>
+      <w:pPr>
+        <w:sectPr>
+          <w:pgSz w:w="11906" w:h="16838"/>
+          <w:pgMar w:top="1440" w:right="1440" w:bottom="1440" w:left="1440" w:header="708" w:footer="708" w:gutter="0"/>
+          <w:cols w:space="708"/>
+          <w:docGrid w:linePitch="360"/>
+        </w:sectPr>
+      </w:pPr>
+    </w:p>
+    <w:p>
+      <w:pPr>
+        <w:pStyle w:val="Heading1"/>
+      </w:pPr>
+      <w:bookmarkStart w:id="1" w:name="_Toc175145380"/>
       <w:r>
         <w:lastRenderedPageBreak/>
         <w:t>System Architecture</w:t>
       </w:r>
+      <w:bookmarkEnd w:id="1"/>
     </w:p>
     <w:p/>
     <w:p>
       <w:pPr>
         <w:pStyle w:val="Heading2"/>
       </w:pPr>
+      <w:bookmarkStart w:id="2" w:name="_Toc175145381"/>
       <w:r>
         <w:t>Hardware</w:t>
       </w:r>
+      <w:bookmarkEnd w:id="2"/>
     </w:p>
     <w:p>
       <w:pPr>
         <w:pStyle w:val="Heading2"/>
       </w:pPr>
+      <w:bookmarkStart w:id="3" w:name="_Toc175145382"/>
       <w:r>
         <w:t>Software</w:t>
       </w:r>
+      <w:bookmarkEnd w:id="3"/>
     </w:p>
     <w:p>
       <w:pPr>
@@ -1420,10 +1987,12 @@
       <w:pPr>
         <w:pStyle w:val="Heading1"/>
       </w:pPr>
+      <w:bookmarkStart w:id="4" w:name="_Toc175145383"/>
       <w:r>
         <w:lastRenderedPageBreak/>
         <w:t>Development Process</w:t>
       </w:r>
+      <w:bookmarkEnd w:id="4"/>
     </w:p>
     <w:p>
       <w:pPr>
@@ -1440,10 +2009,12 @@
       <w:pPr>
         <w:pStyle w:val="Heading1"/>
       </w:pPr>
+      <w:bookmarkStart w:id="5" w:name="_Toc175145384"/>
       <w:r>
         <w:lastRenderedPageBreak/>
         <w:t>Results</w:t>
       </w:r>
+      <w:bookmarkEnd w:id="5"/>
     </w:p>
     <w:p>
       <w:pPr>
@@ -1460,10 +2031,12 @@
       <w:pPr>
         <w:pStyle w:val="Heading1"/>
       </w:pPr>
+      <w:bookmarkStart w:id="6" w:name="_Toc175145385"/>
       <w:r>
         <w:lastRenderedPageBreak/>
         <w:t>Conclusion</w:t>
       </w:r>
+      <w:bookmarkEnd w:id="6"/>
     </w:p>
     <w:p>
       <w:pPr>
@@ -1480,10 +2053,12 @@
       <w:pPr>
         <w:pStyle w:val="Heading1"/>
       </w:pPr>
+      <w:bookmarkStart w:id="7" w:name="_Toc175145386"/>
       <w:r>
         <w:lastRenderedPageBreak/>
         <w:t>References</w:t>
       </w:r>
+      <w:bookmarkEnd w:id="7"/>
     </w:p>
     <w:p>
       <w:pPr>
@@ -1500,10 +2075,12 @@
       <w:pPr>
         <w:pStyle w:val="Heading1"/>
       </w:pPr>
+      <w:bookmarkStart w:id="8" w:name="_Toc175145387"/>
       <w:r>
         <w:lastRenderedPageBreak/>
         <w:t>Appendix A</w:t>
       </w:r>
+      <w:bookmarkEnd w:id="8"/>
     </w:p>
     <w:p/>
     <w:sectPr>
@@ -3813,6 +4390,31 @@
       <w:u w:val="single"/>
     </w:rPr>
   </w:style>
+  <w:style w:type="paragraph" w:styleId="TOC1">
+    <w:name w:val="toc 1"/>
+    <w:basedOn w:val="Normal"/>
+    <w:next w:val="Normal"/>
+    <w:autoRedefine/>
+    <w:uiPriority w:val="39"/>
+    <w:unhideWhenUsed/>
+    <w:rsid w:val="00F90FC8"/>
+    <w:pPr>
+      <w:spacing w:after="100"/>
+    </w:pPr>
+  </w:style>
+  <w:style w:type="paragraph" w:styleId="TOC2">
+    <w:name w:val="toc 2"/>
+    <w:basedOn w:val="Normal"/>
+    <w:next w:val="Normal"/>
+    <w:autoRedefine/>
+    <w:uiPriority w:val="39"/>
+    <w:unhideWhenUsed/>
+    <w:rsid w:val="00F90FC8"/>
+    <w:pPr>
+      <w:spacing w:after="100"/>
+      <w:ind w:left="240"/>
+    </w:pPr>
+  </w:style>
 </w:styles>
 </file>
 

</xml_diff>